<commit_message>
1st GCB revision, close to resubmission. Removed log-linear growth and polished text.
</commit_message>
<xml_diff>
--- a/text/GCB/1st revision/v3_Response to reviewers comments.docx
+++ b/text/GCB/1st revision/v3_Response to reviewers comments.docx
@@ -306,19 +306,19 @@
         <w:t xml:space="preserve"> we</w:t>
       </w:r>
       <w:r>
-        <w:t xml:space="preserve"> cannot test their effect in a sensitivity analyses. </w:t>
-      </w:r>
-      <w:r>
-        <w:t>Instead,</w:t>
-      </w:r>
-      <w:r>
-        <w:t xml:space="preserve"> we now account for uncertainty in the</w:t>
+        <w:t xml:space="preserve"> cannot test their effect in a sensitivity analyses. Instead we now account for uncertainty in the</w:t>
       </w:r>
       <w:r>
         <w:t xml:space="preserve"> </w:t>
       </w:r>
       <w:r>
-        <w:t>growth prediction, and acknowledge the issue in the discussion.</w:t>
+        <w:t>growth prediction,</w:t>
+      </w:r>
+      <w:r>
+        <w:t xml:space="preserve"> </w:t>
+      </w:r>
+      <w:r>
+        <w:t>and acknowledge the issue in the discussion.</w:t>
       </w:r>
     </w:p>
     <w:p>
@@ -334,13 +334,10 @@
         <w:t xml:space="preserve">On line </w:t>
       </w:r>
       <w:r>
-        <w:t>2</w:t>
-      </w:r>
-      <w:r>
-        <w:t>6</w:t>
-      </w:r>
-      <w:r>
-        <w:t>6 (previously 262)</w:t>
+        <w:t>26</w:t>
+      </w:r>
+      <w:r>
+        <w:t>5</w:t>
       </w:r>
       <w:r>
         <w:t>, t</w:t>
@@ -388,19 +385,7 @@
         <w:rPr>
           <w:rFonts w:eastAsiaTheme="minorEastAsia" w:cstheme="minorHAnsi"/>
         </w:rPr>
-        <w:t xml:space="preserve">a </w:t>
-      </w:r>
-      <w:r>
-        <w:rPr>
-          <w:rFonts w:eastAsiaTheme="minorEastAsia" w:cstheme="minorHAnsi"/>
-        </w:rPr>
-        <w:t>seminal bioenergetic</w:t>
-      </w:r>
-      <w:r>
-        <w:rPr>
-          <w:rFonts w:eastAsiaTheme="minorEastAsia" w:cstheme="minorHAnsi"/>
-        </w:rPr>
-        <w:t>s</w:t>
+        <w:t>a seminal bioenergetics</w:t>
       </w:r>
       <w:r>
         <w:rPr>
@@ -515,12 +500,197 @@
     <w:p>
       <w:pPr>
         <w:pStyle w:val="ListParagraph"/>
+        <w:jc w:val="both"/>
+      </w:pPr>
+    </w:p>
+    <w:p>
+      <w:pPr>
+        <w:pStyle w:val="ListParagraph"/>
+        <w:jc w:val="both"/>
+      </w:pPr>
+    </w:p>
+    <w:p>
+      <w:pPr>
+        <w:pStyle w:val="ListParagraph"/>
         <w:numPr>
           <w:ilvl w:val="0"/>
           <w:numId w:val="2"/>
         </w:numPr>
         <w:jc w:val="both"/>
       </w:pPr>
+      <w:r>
+        <w:t xml:space="preserve">Therefore, we </w:t>
+      </w:r>
+      <w:r>
+        <w:t xml:space="preserve">made </w:t>
+      </w:r>
+      <w:r>
+        <w:t>the following changes to the manuscript:</w:t>
+      </w:r>
+    </w:p>
+    <w:p>
+      <w:pPr>
+        <w:pStyle w:val="ListParagraph"/>
+      </w:pPr>
+    </w:p>
+    <w:p>
+      <w:pPr>
+        <w:pStyle w:val="ListParagraph"/>
+        <w:numPr>
+          <w:ilvl w:val="1"/>
+          <w:numId w:val="2"/>
+        </w:numPr>
+        <w:jc w:val="both"/>
+      </w:pPr>
+      <w:r>
+        <w:rPr>
+          <w:rFonts w:eastAsiaTheme="minorEastAsia" w:cstheme="minorHAnsi"/>
+        </w:rPr>
+        <w:t xml:space="preserve">We broadened the discussion about proportionality in consumption rates to acknowledge how the prediction of optimum growth temperature declining with body size depends on – the unknown – scaling of consumption rates in the wild. See changes on lines </w:t>
+      </w:r>
+      <w:r>
+        <w:rPr>
+          <w:rFonts w:eastAsiaTheme="minorEastAsia" w:cstheme="minorHAnsi"/>
+        </w:rPr>
+        <w:t>26</w:t>
+      </w:r>
+      <w:r>
+        <w:rPr>
+          <w:rFonts w:eastAsiaTheme="minorEastAsia" w:cstheme="minorHAnsi"/>
+        </w:rPr>
+        <w:t>5</w:t>
+      </w:r>
+      <w:r>
+        <w:rPr>
+          <w:rFonts w:eastAsiaTheme="minorEastAsia" w:cstheme="minorHAnsi"/>
+        </w:rPr>
+        <w:t>-27</w:t>
+      </w:r>
+      <w:r>
+        <w:rPr>
+          <w:rFonts w:eastAsiaTheme="minorEastAsia" w:cstheme="minorHAnsi"/>
+        </w:rPr>
+        <w:t>3</w:t>
+      </w:r>
+      <w:r>
+        <w:rPr>
+          <w:rFonts w:eastAsiaTheme="minorEastAsia" w:cstheme="minorHAnsi"/>
+        </w:rPr>
+        <w:t xml:space="preserve"> (we also added “often” to line 2</w:t>
+      </w:r>
+      <w:r>
+        <w:rPr>
+          <w:rFonts w:eastAsiaTheme="minorEastAsia" w:cstheme="minorHAnsi"/>
+        </w:rPr>
+        <w:t>85</w:t>
+      </w:r>
+      <w:r>
+        <w:rPr>
+          <w:rFonts w:eastAsiaTheme="minorEastAsia" w:cstheme="minorHAnsi"/>
+        </w:rPr>
+        <w:t>).</w:t>
+      </w:r>
+    </w:p>
+    <w:p>
+      <w:pPr>
+        <w:pStyle w:val="ListParagraph"/>
+        <w:numPr>
+          <w:ilvl w:val="1"/>
+          <w:numId w:val="2"/>
+        </w:numPr>
+        <w:jc w:val="both"/>
+      </w:pPr>
+      <w:r>
+        <w:t>Add</w:t>
+      </w:r>
+      <w:r>
+        <w:t>ed</w:t>
+      </w:r>
+      <w:r>
+        <w:t xml:space="preserve"> uncertainty to Fig. 3</w:t>
+      </w:r>
+      <w:r>
+        <w:t xml:space="preserve"> showing the prediction that optimum growth temperature declines with size.</w:t>
+      </w:r>
+      <w:r>
+        <w:t xml:space="preserve"> </w:t>
+      </w:r>
+      <w:r>
+        <w:t>W</w:t>
+      </w:r>
+      <w:r>
+        <w:t xml:space="preserve">e now </w:t>
+      </w:r>
+      <w:r>
+        <w:t xml:space="preserve">sample </w:t>
+      </w:r>
+      <w:r>
+        <w:t>50</w:t>
+      </w:r>
+      <w:r>
+        <w:t xml:space="preserve"> </w:t>
+      </w:r>
+      <w:r>
+        <w:t xml:space="preserve">values of the exponents </w:t>
+      </w:r>
+      <w:r>
+        <w:t>from the posterior distribution</w:t>
+      </w:r>
+      <w:r>
+        <w:t>s</w:t>
+      </w:r>
+      <w:r>
+        <w:t>. This</w:t>
+      </w:r>
+      <w:r>
+        <w:t xml:space="preserve"> </w:t>
+      </w:r>
+      <w:r>
+        <w:t>illustrate</w:t>
+      </w:r>
+      <w:r>
+        <w:t>s</w:t>
+      </w:r>
+      <w:r>
+        <w:t xml:space="preserve"> uncertainty around the negative relationship between optimum growth temperature and body mass as predicted from the simple growth model. </w:t>
+      </w:r>
+      <w:r>
+        <w:t>W</w:t>
+      </w:r>
+      <w:r>
+        <w:t>e cannot</w:t>
+      </w:r>
+      <w:r>
+        <w:t>, however, quantify any</w:t>
+      </w:r>
+      <w:r>
+        <w:t xml:space="preserve"> uncertainty regarding the proportionality between standard metabolic rates and natural average metabolic rates, and consumption rates in the wild and maximum consumption rates measured in laboratory settings, simply because we do not have these estimates from natural </w:t>
+      </w:r>
+      <w:r>
+        <w:t>conditions.</w:t>
+      </w:r>
+    </w:p>
+    <w:p>
+      <w:pPr>
+        <w:pStyle w:val="ListParagraph"/>
+        <w:numPr>
+          <w:ilvl w:val="1"/>
+          <w:numId w:val="2"/>
+        </w:numPr>
+        <w:jc w:val="both"/>
+      </w:pPr>
+      <w:r>
+        <w:t>Added a citation to Messmer et al., (Global Change Biology) for the</w:t>
+      </w:r>
+      <w:r>
+        <w:t>ir</w:t>
+      </w:r>
+      <w:r>
+        <w:t xml:space="preserve"> results showing that maximum metabolic rate and standard metabolic rate had similar mass-scaling exponents</w:t>
+      </w:r>
+      <w:r>
+        <w:t>.</w:t>
+      </w:r>
     </w:p>
     <w:p>
       <w:pPr>
@@ -538,19 +708,8 @@
         <w:jc w:val="both"/>
       </w:pPr>
       <w:r>
-        <w:t xml:space="preserve">Therefore, we </w:t>
-      </w:r>
-      <w:r>
-        <w:t xml:space="preserve">made </w:t>
-      </w:r>
-      <w:r>
-        <w:t>the following changes to the manuscript:</w:t>
-      </w:r>
-    </w:p>
-    <w:p>
-      <w:pPr>
-        <w:pStyle w:val="ListParagraph"/>
-      </w:pPr>
+        <w:t>References:</w:t>
+      </w:r>
     </w:p>
     <w:p>
       <w:pPr>
@@ -559,217 +718,19 @@
           <w:ilvl w:val="1"/>
           <w:numId w:val="2"/>
         </w:numPr>
-        <w:jc w:val="both"/>
-      </w:pPr>
-      <w:commentRangeStart w:id="0"/>
-      <w:commentRangeStart w:id="1"/>
-      <w:r>
-        <w:rPr>
-          <w:rFonts w:eastAsiaTheme="minorEastAsia" w:cstheme="minorHAnsi"/>
-        </w:rPr>
-        <w:t>We broadened the discussion about proportionality in consumption rates</w:t>
-      </w:r>
-      <w:ins w:id="2" w:author="Max Lindmark" w:date="2021-11-11T10:52:00Z">
-        <w:r>
-          <w:rPr>
-            <w:rFonts w:eastAsiaTheme="minorEastAsia" w:cstheme="minorHAnsi"/>
-          </w:rPr>
-          <w:t xml:space="preserve">. We clarify that while there are empirical evidence supporting a proportionality between consumption </w:t>
-        </w:r>
-      </w:ins>
-      <w:ins w:id="3" w:author="Max Lindmark" w:date="2021-11-11T10:53:00Z">
-        <w:r>
-          <w:rPr>
-            <w:rFonts w:eastAsiaTheme="minorEastAsia" w:cstheme="minorHAnsi"/>
-          </w:rPr>
-          <w:t xml:space="preserve">rate </w:t>
-        </w:r>
-      </w:ins>
-      <w:ins w:id="4" w:author="Max Lindmark" w:date="2021-11-11T10:52:00Z">
-        <w:r>
-          <w:rPr>
-            <w:rFonts w:eastAsiaTheme="minorEastAsia" w:cstheme="minorHAnsi"/>
-          </w:rPr>
-          <w:t>and maximum consumption rate</w:t>
-        </w:r>
-      </w:ins>
-      <w:ins w:id="5" w:author="Max Lindmark" w:date="2021-11-11T10:53:00Z">
-        <w:r>
-          <w:rPr>
-            <w:rFonts w:eastAsiaTheme="minorEastAsia" w:cstheme="minorHAnsi"/>
-          </w:rPr>
-          <w:t xml:space="preserve"> (which we, in line with previous studies, assume in our bioenergetics model), </w:t>
-        </w:r>
-      </w:ins>
-      <w:ins w:id="6" w:author="Max Lindmark" w:date="2021-11-11T10:54:00Z">
-        <w:r>
-          <w:rPr>
-            <w:rFonts w:eastAsiaTheme="minorEastAsia" w:cstheme="minorHAnsi"/>
-          </w:rPr>
-          <w:t>proportionality has not been</w:t>
-        </w:r>
-        <w:r>
-          <w:rPr>
-            <w:rFonts w:eastAsiaTheme="minorEastAsia" w:cstheme="minorHAnsi"/>
-          </w:rPr>
-          <w:t xml:space="preserve"> </w:t>
-        </w:r>
-      </w:ins>
-      <w:ins w:id="7" w:author="Max Lindmark" w:date="2021-11-11T10:58:00Z">
-        <w:r>
-          <w:rPr>
-            <w:rFonts w:eastAsiaTheme="minorEastAsia" w:cstheme="minorHAnsi"/>
-          </w:rPr>
-          <w:t xml:space="preserve">thoroughly </w:t>
-        </w:r>
-      </w:ins>
-      <w:ins w:id="8" w:author="Max Lindmark" w:date="2021-11-11T10:54:00Z">
-        <w:r>
-          <w:rPr>
-            <w:rFonts w:eastAsiaTheme="minorEastAsia" w:cstheme="minorHAnsi"/>
-          </w:rPr>
-          <w:t>evaluated to the best of our knowledge</w:t>
-        </w:r>
-        <w:r>
-          <w:rPr>
-            <w:rFonts w:eastAsiaTheme="minorEastAsia" w:cstheme="minorHAnsi"/>
-          </w:rPr>
-          <w:t xml:space="preserve">. </w:t>
-        </w:r>
-        <w:r>
-          <w:rPr>
-            <w:rFonts w:eastAsiaTheme="minorEastAsia" w:cstheme="minorHAnsi"/>
-          </w:rPr>
-          <w:t>Therefore, we add a senten</w:t>
-        </w:r>
-      </w:ins>
-      <w:ins w:id="9" w:author="Max Lindmark" w:date="2021-11-11T10:55:00Z">
-        <w:r>
-          <w:rPr>
-            <w:rFonts w:eastAsiaTheme="minorEastAsia" w:cstheme="minorHAnsi"/>
-          </w:rPr>
-          <w:t>ce stating that violations to this assumption (</w:t>
-        </w:r>
-        <w:r>
-          <w:rPr>
-            <w:rFonts w:eastAsiaTheme="minorEastAsia" w:cstheme="minorHAnsi"/>
-          </w:rPr>
-          <w:t>via e.g.,</w:t>
-        </w:r>
-        <w:r>
-          <w:rPr>
-            <w:rFonts w:eastAsiaTheme="minorEastAsia" w:cstheme="minorHAnsi"/>
-          </w:rPr>
-          <w:t xml:space="preserve"> size-depenent exposure to predation)</w:t>
-        </w:r>
-        <w:r>
-          <w:rPr>
-            <w:rFonts w:eastAsiaTheme="minorEastAsia" w:cstheme="minorHAnsi"/>
-          </w:rPr>
-          <w:t xml:space="preserve">, could modify the </w:t>
-        </w:r>
-      </w:ins>
-      <w:del w:id="10" w:author="Max Lindmark" w:date="2021-11-11T10:55:00Z">
-        <w:r>
-          <w:rPr>
-            <w:rFonts w:eastAsiaTheme="minorEastAsia" w:cstheme="minorHAnsi"/>
-          </w:rPr>
-          <w:delText xml:space="preserve"> to acknowledge how the </w:delText>
-        </w:r>
-      </w:del>
-      <w:r>
-        <w:rPr>
-          <w:rFonts w:eastAsiaTheme="minorEastAsia" w:cstheme="minorHAnsi"/>
-        </w:rPr>
-        <w:t xml:space="preserve">prediction </w:t>
-      </w:r>
-      <w:ins w:id="11" w:author="Max Lindmark" w:date="2021-11-11T10:58:00Z">
-        <w:r>
-          <w:rPr>
-            <w:rFonts w:eastAsiaTheme="minorEastAsia" w:cstheme="minorHAnsi"/>
-          </w:rPr>
-          <w:t xml:space="preserve">that </w:t>
-        </w:r>
-      </w:ins>
-      <w:del w:id="12" w:author="Max Lindmark" w:date="2021-11-11T10:58:00Z">
-        <w:r>
-          <w:rPr>
-            <w:rFonts w:eastAsiaTheme="minorEastAsia" w:cstheme="minorHAnsi"/>
-          </w:rPr>
-          <w:delText xml:space="preserve">of </w:delText>
-        </w:r>
-      </w:del>
-      <w:r>
-        <w:rPr>
-          <w:rFonts w:eastAsiaTheme="minorEastAsia" w:cstheme="minorHAnsi"/>
-        </w:rPr>
-        <w:t>optimum growth temperature declin</w:t>
-      </w:r>
-      <w:ins w:id="13" w:author="Max Lindmark" w:date="2021-11-11T10:58:00Z">
-        <w:r>
-          <w:rPr>
-            <w:rFonts w:eastAsiaTheme="minorEastAsia" w:cstheme="minorHAnsi"/>
-          </w:rPr>
-          <w:t>es</w:t>
-        </w:r>
-      </w:ins>
-      <w:del w:id="14" w:author="Max Lindmark" w:date="2021-11-11T10:58:00Z">
-        <w:r>
-          <w:rPr>
-            <w:rFonts w:eastAsiaTheme="minorEastAsia" w:cstheme="minorHAnsi"/>
-          </w:rPr>
-          <w:delText>ing</w:delText>
-        </w:r>
-      </w:del>
-      <w:r>
-        <w:rPr>
-          <w:rFonts w:eastAsiaTheme="minorEastAsia" w:cstheme="minorHAnsi"/>
-        </w:rPr>
-        <w:t xml:space="preserve"> with body size</w:t>
-      </w:r>
-      <w:ins w:id="15" w:author="Max Lindmark" w:date="2021-11-11T10:58:00Z">
-        <w:r>
-          <w:rPr>
-            <w:rFonts w:eastAsiaTheme="minorEastAsia" w:cstheme="minorHAnsi"/>
-          </w:rPr>
-          <w:t xml:space="preserve"> </w:t>
-        </w:r>
-      </w:ins>
-      <w:del w:id="16" w:author="Max Lindmark" w:date="2021-11-11T10:58:00Z">
-        <w:r>
-          <w:rPr>
-            <w:rFonts w:eastAsiaTheme="minorEastAsia" w:cstheme="minorHAnsi"/>
-          </w:rPr>
-          <w:delText xml:space="preserve"> depends on </w:delText>
-        </w:r>
-      </w:del>
-      <w:del w:id="17" w:author="Max Lindmark" w:date="2021-11-11T10:55:00Z">
-        <w:r>
-          <w:rPr>
-            <w:rFonts w:eastAsiaTheme="minorEastAsia" w:cstheme="minorHAnsi"/>
-          </w:rPr>
-          <w:delText xml:space="preserve">– the unknown – scaling of consumption rates </w:delText>
-        </w:r>
-      </w:del>
-      <w:r>
-        <w:rPr>
-          <w:rFonts w:eastAsiaTheme="minorEastAsia" w:cstheme="minorHAnsi"/>
-        </w:rPr>
-        <w:t>in the wild. See changes on lines 267-274 (we also added “often” to line 297).</w:t>
-      </w:r>
-      <w:commentRangeEnd w:id="0"/>
-      <w:r>
-        <w:rPr>
-          <w:rStyle w:val="CommentReference"/>
-        </w:rPr>
-        <w:commentReference w:id="0"/>
-      </w:r>
-      <w:commentRangeEnd w:id="1"/>
-      <w:r>
-        <w:rPr>
-          <w:rStyle w:val="CommentReference"/>
-        </w:rPr>
-        <w:commentReference w:id="1"/>
+      </w:pPr>
+      <w:r>
+        <w:t xml:space="preserve">Kitchell, James F., Donald J. Stewart, and David Weininger. "Applications of a bioenergetics model to yellow perch (Perca flavescens) and walleye (Stizostedion vitreum vitreum)." </w:t>
+      </w:r>
+      <w:r>
+        <w:rPr>
+          <w:i/>
+          <w:iCs/>
+        </w:rPr>
+        <w:t>Journal of the Fisheries Board of Canada</w:t>
+      </w:r>
+      <w:r>
+        <w:t xml:space="preserve"> 34.10 (1977): 1922-1935.</w:t>
       </w:r>
     </w:p>
     <w:p>
@@ -779,70 +740,19 @@
           <w:ilvl w:val="1"/>
           <w:numId w:val="2"/>
         </w:numPr>
-        <w:jc w:val="both"/>
-      </w:pPr>
-      <w:r>
-        <w:t>Add</w:t>
-      </w:r>
-      <w:r>
-        <w:t>ed</w:t>
-      </w:r>
-      <w:r>
-        <w:t xml:space="preserve"> uncertainty to Fig. 3</w:t>
-      </w:r>
-      <w:r>
-        <w:t xml:space="preserve"> showing the prediction that optimum growth temperature declines with size.</w:t>
-      </w:r>
-      <w:r>
-        <w:t xml:space="preserve"> </w:t>
-      </w:r>
-      <w:r>
-        <w:t>W</w:t>
-      </w:r>
-      <w:r>
-        <w:t xml:space="preserve">e now </w:t>
-      </w:r>
-      <w:r>
-        <w:t xml:space="preserve">sample </w:t>
-      </w:r>
-      <w:r>
-        <w:t xml:space="preserve">1000 </w:t>
-      </w:r>
-      <w:r>
-        <w:t xml:space="preserve">values of the exponents </w:t>
-      </w:r>
-      <w:r>
-        <w:t>from the posterior distribution</w:t>
-      </w:r>
-      <w:r>
-        <w:t>s</w:t>
-      </w:r>
-      <w:r>
-        <w:t>. This</w:t>
-      </w:r>
-      <w:r>
-        <w:t xml:space="preserve"> </w:t>
-      </w:r>
-      <w:r>
-        <w:t>illustrate</w:t>
-      </w:r>
-      <w:r>
-        <w:t>s</w:t>
-      </w:r>
-      <w:r>
-        <w:t xml:space="preserve"> uncertainty around the negative relationship between optimum growth temperature and body mass as predicted from the simple growth model. </w:t>
-      </w:r>
-      <w:r>
-        <w:t>W</w:t>
-      </w:r>
-      <w:r>
-        <w:t>e cannot</w:t>
-      </w:r>
-      <w:r>
-        <w:t>, however, quantify any</w:t>
-      </w:r>
-      <w:r>
-        <w:t xml:space="preserve"> uncertainty regarding the proportionality between standard metabolic rates and natural average metabolic rates, and consumption rates in the wild and maximum consumption rates measured in laboratory settings, simply because we do not have these estimates from natural conditions.</w:t>
+      </w:pPr>
+      <w:r>
+        <w:t xml:space="preserve">Neuenfeldt, Stefan, et al. "Feeding and growth of Atlantic cod (Gadus morhua L.) in the eastern Baltic Sea under environmental change." </w:t>
+      </w:r>
+      <w:r>
+        <w:rPr>
+          <w:i/>
+          <w:iCs/>
+        </w:rPr>
+        <w:t>ICES Journal of Marine Science</w:t>
+      </w:r>
+      <w:r>
+        <w:t xml:space="preserve"> 77.2 (2020): 624-632.</w:t>
       </w:r>
     </w:p>
     <w:p>
@@ -852,25 +762,123 @@
           <w:ilvl w:val="1"/>
           <w:numId w:val="2"/>
         </w:numPr>
-        <w:jc w:val="both"/>
-      </w:pPr>
-      <w:r>
-        <w:t>Added a citation to Messmer et al., (Global Change Biology) for the</w:t>
-      </w:r>
-      <w:r>
-        <w:t>ir</w:t>
-      </w:r>
-      <w:r>
-        <w:t xml:space="preserve"> results showing that maximum metabolic rate and standard metabolic rate had similar mass-scaling exponents</w:t>
-      </w:r>
-      <w:r>
-        <w:t>.</w:t>
-      </w:r>
-    </w:p>
-    <w:p>
-      <w:pPr>
-        <w:pStyle w:val="ListParagraph"/>
-        <w:jc w:val="both"/>
+      </w:pPr>
+      <w:r>
+        <w:t xml:space="preserve">Messmer, Vanessa, et al. "Global warming may disproportionately affect larger adults in a predatory coral reef fish." </w:t>
+      </w:r>
+      <w:r>
+        <w:rPr>
+          <w:i/>
+          <w:iCs/>
+        </w:rPr>
+        <w:t>Global Change Biology</w:t>
+      </w:r>
+      <w:r>
+        <w:t xml:space="preserve"> 23.6 (2017): 2230-2240.</w:t>
+      </w:r>
+    </w:p>
+    <w:p>
+      <w:pPr>
+        <w:jc w:val="both"/>
+        <w:rPr>
+          <w:b/>
+          <w:bCs/>
+          <w:lang w:val="en-US"/>
+        </w:rPr>
+      </w:pPr>
+    </w:p>
+    <w:p>
+      <w:pPr>
+        <w:jc w:val="both"/>
+        <w:rPr>
+          <w:b/>
+          <w:bCs/>
+          <w:lang w:val="en-US"/>
+        </w:rPr>
+      </w:pPr>
+    </w:p>
+    <w:p>
+      <w:pPr>
+        <w:jc w:val="both"/>
+        <w:rPr>
+          <w:b/>
+          <w:bCs/>
+          <w:lang w:val="en-US"/>
+        </w:rPr>
+      </w:pPr>
+      <w:r>
+        <w:rPr>
+          <w:b/>
+          <w:bCs/>
+          <w:lang w:val="en-US"/>
+        </w:rPr>
+        <w:t>Reviewer: 2</w:t>
+      </w:r>
+    </w:p>
+    <w:p>
+      <w:pPr>
+        <w:jc w:val="both"/>
+        <w:rPr>
+          <w:lang w:val="en-US"/>
+        </w:rPr>
+      </w:pPr>
+    </w:p>
+    <w:p>
+      <w:pPr>
+        <w:jc w:val="both"/>
+        <w:rPr>
+          <w:lang w:val="en-US"/>
+        </w:rPr>
+      </w:pPr>
+      <w:r>
+        <w:rPr>
+          <w:lang w:val="en-US"/>
+        </w:rPr>
+        <w:t>Comments to the Author</w:t>
+      </w:r>
+    </w:p>
+    <w:p>
+      <w:pPr>
+        <w:jc w:val="both"/>
+        <w:rPr>
+          <w:lang w:val="en-US"/>
+        </w:rPr>
+      </w:pPr>
+      <w:r>
+        <w:rPr>
+          <w:lang w:val="en-US"/>
+        </w:rPr>
+        <w:t>Using intraspecific data of fish, the authors found that maximum consumption rates and metabolic rate scales positively with body size but the former with a lower slope. Considering that optimal maximum consumptions rates are unimodal over the full temperature range the authors predict that optimum growth rate should scale negatively with size. This prediction is supported with an independent dataset. These results certainty improve our understanding of the adaptive mechanism behind adult fish-size-reduction under warmer temperatures. I only have a few suggestions and questions, that might help to improve the clarity of the working hypothesis/prediction and the scope of the study.</w:t>
+      </w:r>
+    </w:p>
+    <w:p>
+      <w:pPr>
+        <w:jc w:val="both"/>
+        <w:rPr>
+          <w:lang w:val="en-US"/>
+        </w:rPr>
+      </w:pPr>
+    </w:p>
+    <w:p>
+      <w:pPr>
+        <w:jc w:val="both"/>
+        <w:rPr>
+          <w:lang w:val="en-US"/>
+        </w:rPr>
+      </w:pPr>
+      <w:r>
+        <w:rPr>
+          <w:lang w:val="en-US"/>
+        </w:rPr>
+        <w:t>Lines 93-117. This section points to a novel relationship between growth rate, body mass, and temperature, only when evaluated at the intraspecific level. However, there is no information or a logical argument to expect such novel relationships. I think the authors should include, if possible, the logical argument that allows them to make predictions about the relationship (including the different slopes) between maximum consumption and size, and the relationship between metabolic rate and size, at the intraspecific level. This logical explanation should include, as a consequence, the predicted relationship between optimum growth rate and body size. Preferably, these expectations should be supported with a figure. This can help the general readers of Global Change Biology to understand the biological basis of the study.</w:t>
+      </w:r>
+    </w:p>
+    <w:p>
+      <w:pPr>
+        <w:jc w:val="both"/>
+        <w:rPr>
+          <w:lang w:val="en-US"/>
+        </w:rPr>
       </w:pPr>
     </w:p>
     <w:p>
@@ -883,218 +891,331 @@
         <w:jc w:val="both"/>
       </w:pPr>
       <w:r>
-        <w:t>References:</w:t>
-      </w:r>
-    </w:p>
-    <w:p>
-      <w:pPr>
-        <w:pStyle w:val="ListParagraph"/>
-        <w:numPr>
-          <w:ilvl w:val="1"/>
-          <w:numId w:val="2"/>
-        </w:numPr>
-      </w:pPr>
-      <w:r>
-        <w:t xml:space="preserve">Kitchell, James F., Donald J. Stewart, and David Weininger. "Applications of a bioenergetics model to yellow perch (Perca flavescens) and walleye (Stizostedion vitreum vitreum)." </w:t>
+        <w:t>We would like to clarify that we in this paragraph do not claim these relationships are novel</w:t>
+      </w:r>
+      <w:r>
+        <w:t xml:space="preserve">. Rather, we briefly review some of the differences </w:t>
+      </w:r>
+      <w:r>
+        <w:t xml:space="preserve">between intra- and interspecific relationships, </w:t>
+      </w:r>
+      <w:r>
+        <w:t>mainly the unimodal relationship between a rate and temperature due to de-activation</w:t>
+      </w:r>
+      <w:r>
+        <w:t xml:space="preserve"> of the rate,</w:t>
+      </w:r>
+      <w:r>
+        <w:t xml:space="preserve"> </w:t>
+      </w:r>
+      <w:r>
+        <w:t>and the number of studies showing deviations from the predicted ¾ mass exponent (which seem</w:t>
+      </w:r>
+      <w:r>
+        <w:t>s</w:t>
+      </w:r>
+      <w:r>
+        <w:t xml:space="preserve"> to fit interspecific</w:t>
+      </w:r>
+      <w:r>
+        <w:t xml:space="preserve">, but not intraspecific, </w:t>
+      </w:r>
+      <w:r>
+        <w:t xml:space="preserve">data well). We do not make </w:t>
+      </w:r>
+      <w:r>
+        <w:t>any explicit predictions based on the literature we cite</w:t>
+      </w:r>
+      <w:r>
+        <w:t xml:space="preserve"> here. </w:t>
+      </w:r>
+      <w:r>
+        <w:t>We also wish to clarify that our study is purely empirically driven</w:t>
+      </w:r>
+      <w:r>
+        <w:t xml:space="preserve"> –</w:t>
+      </w:r>
+      <w:r>
+        <w:t xml:space="preserve"> </w:t>
+      </w:r>
+      <w:r>
+        <w:t xml:space="preserve">the predictions about the slopes of consumption and metabolism </w:t>
+      </w:r>
+      <w:r>
+        <w:t>vs mass are entirely driven by data and our estimates.</w:t>
+      </w:r>
+    </w:p>
+    <w:p>
+      <w:pPr>
+        <w:jc w:val="both"/>
+        <w:rPr>
+          <w:lang w:val="en-US"/>
+        </w:rPr>
+      </w:pPr>
+    </w:p>
+    <w:p>
+      <w:pPr>
+        <w:jc w:val="both"/>
+        <w:rPr>
+          <w:lang w:val="en-US"/>
+        </w:rPr>
+      </w:pPr>
+      <w:r>
+        <w:rPr>
+          <w:lang w:val="en-US"/>
+        </w:rPr>
+        <w:t>Lines 95-97. Why do the authors not expect an interspecific relationship between optimum growth temperature and body mass? In other words, why bigger fish should not have lower optimum growth temperatures?</w:t>
+      </w:r>
+    </w:p>
+    <w:p>
+      <w:pPr>
+        <w:jc w:val="both"/>
+        <w:rPr>
+          <w:lang w:val="en-US"/>
+        </w:rPr>
+      </w:pPr>
+    </w:p>
+    <w:p>
+      <w:pPr>
+        <w:pStyle w:val="ListParagraph"/>
+        <w:jc w:val="both"/>
+      </w:pPr>
+      <w:r>
+        <w:t>W</w:t>
+      </w:r>
+      <w:r>
+        <w:t xml:space="preserve">e share the view of Marshall &amp; White (2019), that body size </w:t>
+      </w:r>
+      <w:r>
+        <w:t>a</w:t>
+      </w:r>
+      <w:r>
+        <w:t xml:space="preserve">s a trait </w:t>
+      </w:r>
+      <w:r>
+        <w:t>(</w:t>
+      </w:r>
+      <w:r>
+        <w:t xml:space="preserve">at a given location and </w:t>
+      </w:r>
+      <w:r>
+        <w:t>time</w:t>
+      </w:r>
+      <w:r>
+        <w:t>)</w:t>
+      </w:r>
+      <w:r>
+        <w:t xml:space="preserve"> </w:t>
+      </w:r>
+      <w:r>
+        <w:t xml:space="preserve">at the </w:t>
+      </w:r>
+      <w:r>
+        <w:t>species level</w:t>
+      </w:r>
+      <w:r>
+        <w:t xml:space="preserve"> is the result of </w:t>
+      </w:r>
+      <w:r>
+        <w:t xml:space="preserve">multiple </w:t>
+      </w:r>
+      <w:r>
+        <w:t xml:space="preserve">tradeoffs to maximize fitness. </w:t>
+      </w:r>
+      <w:r>
+        <w:t>For instance,</w:t>
+      </w:r>
+      <w:r>
+        <w:t xml:space="preserve"> </w:t>
+      </w:r>
+      <w:r>
+        <w:t xml:space="preserve">some of the largest marine fishes, such as </w:t>
+      </w:r>
+      <w:r>
+        <w:t>whale sharks (</w:t>
       </w:r>
       <w:r>
         <w:rPr>
           <w:i/>
           <w:iCs/>
         </w:rPr>
-        <w:t>Journal of the Fisheries Board of Canada</w:t>
-      </w:r>
-      <w:r>
-        <w:t xml:space="preserve"> 34.10 (1977): 1922-1935.</w:t>
-      </w:r>
-    </w:p>
-    <w:p>
-      <w:pPr>
-        <w:pStyle w:val="ListParagraph"/>
-        <w:numPr>
-          <w:ilvl w:val="1"/>
-          <w:numId w:val="2"/>
-        </w:numPr>
-      </w:pPr>
-      <w:r>
-        <w:t xml:space="preserve">Neuenfeldt, Stefan, et al. "Feeding and growth of Atlantic cod (Gadus morhua L.) in the eastern Baltic Sea under environmental change." </w:t>
+        <w:t>Rhincodon typus</w:t>
+      </w:r>
+      <w:r>
+        <w:t>)</w:t>
+      </w:r>
+      <w:r>
+        <w:t>,</w:t>
+      </w:r>
+      <w:r>
+        <w:t xml:space="preserve"> </w:t>
+      </w:r>
+      <w:r>
+        <w:t>sunfishes (</w:t>
       </w:r>
       <w:r>
         <w:rPr>
           <w:i/>
           <w:iCs/>
         </w:rPr>
-        <w:t>ICES Journal of Marine Science</w:t>
-      </w:r>
-      <w:r>
-        <w:t xml:space="preserve"> 77.2 (2020): 624-632.</w:t>
-      </w:r>
-    </w:p>
-    <w:p>
-      <w:pPr>
-        <w:pStyle w:val="ListParagraph"/>
-        <w:numPr>
-          <w:ilvl w:val="1"/>
-          <w:numId w:val="2"/>
-        </w:numPr>
-      </w:pPr>
-      <w:r>
-        <w:lastRenderedPageBreak/>
-        <w:t xml:space="preserve">Messmer, Vanessa, et al. "Global warming may disproportionately affect larger adults in a predatory coral reef fish." </w:t>
+        <w:t>Mola</w:t>
+      </w:r>
+      <w:r>
+        <w:t xml:space="preserve"> genus</w:t>
+      </w:r>
+      <w:r>
+        <w:t>)</w:t>
+      </w:r>
+      <w:r>
+        <w:t>,</w:t>
+      </w:r>
+      <w:r>
+        <w:t xml:space="preserve"> </w:t>
+      </w:r>
+      <w:r>
+        <w:t xml:space="preserve">and </w:t>
+      </w:r>
+      <w:r>
+        <w:t>bluefin tuna (</w:t>
       </w:r>
       <w:r>
         <w:rPr>
           <w:i/>
           <w:iCs/>
         </w:rPr>
-        <w:t>Global Change Biology</w:t>
-      </w:r>
-      <w:r>
-        <w:t xml:space="preserve"> 23.6 (2017): 2230-2240.</w:t>
-      </w:r>
-    </w:p>
-    <w:p>
-      <w:pPr>
-        <w:pStyle w:val="ListParagraph"/>
-        <w:jc w:val="both"/>
-      </w:pPr>
-    </w:p>
-    <w:p>
-      <w:pPr>
-        <w:jc w:val="both"/>
-        <w:rPr>
-          <w:b/>
-          <w:bCs/>
-          <w:lang w:val="en-US"/>
-        </w:rPr>
-      </w:pPr>
-    </w:p>
-    <w:p>
-      <w:pPr>
-        <w:jc w:val="both"/>
-        <w:rPr>
-          <w:b/>
-          <w:bCs/>
-          <w:lang w:val="en-US"/>
-        </w:rPr>
-      </w:pPr>
-    </w:p>
-    <w:p>
-      <w:pPr>
-        <w:jc w:val="both"/>
-        <w:rPr>
-          <w:b/>
-          <w:bCs/>
-          <w:lang w:val="en-US"/>
-        </w:rPr>
-      </w:pPr>
-      <w:r>
-        <w:rPr>
-          <w:b/>
-          <w:bCs/>
-          <w:lang w:val="en-US"/>
-        </w:rPr>
-        <w:t>Reviewer: 2</w:t>
-      </w:r>
-    </w:p>
-    <w:p>
-      <w:pPr>
-        <w:jc w:val="both"/>
-        <w:rPr>
-          <w:lang w:val="en-US"/>
-        </w:rPr>
-      </w:pPr>
-    </w:p>
-    <w:p>
-      <w:pPr>
-        <w:jc w:val="both"/>
-        <w:rPr>
-          <w:lang w:val="en-US"/>
-        </w:rPr>
-      </w:pPr>
-      <w:r>
-        <w:rPr>
-          <w:lang w:val="en-US"/>
-        </w:rPr>
-        <w:t>Comments to the Author</w:t>
-      </w:r>
-    </w:p>
-    <w:p>
-      <w:pPr>
-        <w:jc w:val="both"/>
-        <w:rPr>
-          <w:lang w:val="en-US"/>
-        </w:rPr>
-      </w:pPr>
-      <w:r>
-        <w:rPr>
-          <w:lang w:val="en-US"/>
-        </w:rPr>
-        <w:t>Using intraspecific data of fish, the authors found that maximum consumption rates and metabolic rate scales positively with body size but the former with a lower slope. Considering that optimal maximum consumptions rates are unimodal over the full temperature range the authors predict that optimum growth rate should scale negatively with size. This prediction is supported with an independent dataset. These results certainty improve our understanding of the adaptive mechanism behind adult fish-size-reduction under warmer temperatures. I only have a few suggestions and questions, that might help to improve the clarity of the working hypothesis/prediction and the scope of the study.</w:t>
-      </w:r>
-    </w:p>
-    <w:p>
-      <w:pPr>
-        <w:jc w:val="both"/>
-        <w:rPr>
-          <w:lang w:val="en-US"/>
-        </w:rPr>
-      </w:pPr>
-    </w:p>
-    <w:p>
-      <w:pPr>
-        <w:jc w:val="both"/>
-        <w:rPr>
-          <w:lang w:val="en-US"/>
-        </w:rPr>
-      </w:pPr>
-      <w:commentRangeStart w:id="18"/>
-      <w:commentRangeStart w:id="19"/>
-      <w:commentRangeStart w:id="20"/>
-      <w:r>
-        <w:rPr>
-          <w:lang w:val="en-US"/>
-        </w:rPr>
-        <w:t>Lines 93-117</w:t>
-      </w:r>
-      <w:commentRangeEnd w:id="18"/>
-      <w:r>
-        <w:rPr>
-          <w:rStyle w:val="CommentReference"/>
-        </w:rPr>
-        <w:commentReference w:id="18"/>
-      </w:r>
-      <w:commentRangeEnd w:id="19"/>
-      <w:r>
-        <w:rPr>
-          <w:rStyle w:val="CommentReference"/>
-          <w:rFonts w:eastAsiaTheme="minorHAnsi"/>
-          <w:lang w:val="en-US" w:eastAsia="en-US"/>
-        </w:rPr>
-        <w:commentReference w:id="19"/>
-      </w:r>
-      <w:commentRangeEnd w:id="20"/>
-      <w:r>
-        <w:rPr>
-          <w:rStyle w:val="CommentReference"/>
-          <w:rFonts w:eastAsiaTheme="minorHAnsi"/>
-          <w:lang w:val="en-US" w:eastAsia="en-US"/>
-        </w:rPr>
-        <w:commentReference w:id="20"/>
-      </w:r>
-      <w:r>
-        <w:rPr>
-          <w:lang w:val="en-US"/>
-        </w:rPr>
-        <w:t>. This section points to a novel relationship between growth rate, body mass, and temperature, only when evaluated at the intraspecific level. However, there is no information or a logical argument to expect such novel relationships. I think the authors should include, if possible, the logical argument that allows them to make predictions about the relationship (including the different slopes) between maximum consumption and size, and the relationship between metabolic rate and size, at the intraspecific level. This logical explanation should include, as a consequence, the predicted relationship between optimum growth rate and body size. Preferably, these expectations should be supported with a figure. This can help the general readers of Global Change Biology to understand the biological basis of the study.</w:t>
-      </w:r>
-    </w:p>
-    <w:p>
-      <w:pPr>
-        <w:jc w:val="both"/>
-        <w:rPr>
-          <w:lang w:val="en-US"/>
-        </w:rPr>
+        <w:t>Thunnus thynnus</w:t>
+      </w:r>
+      <w:r>
+        <w:t>)</w:t>
+      </w:r>
+      <w:r>
+        <w:t>, all occupy warm waters</w:t>
+      </w:r>
+      <w:r>
+        <w:t xml:space="preserve"> </w:t>
+      </w:r>
+      <w:r>
+        <w:t>(tropical to temperate</w:t>
+      </w:r>
+      <w:r>
+        <w:t xml:space="preserve"> oceans</w:t>
+      </w:r>
+      <w:r>
+        <w:t>) and</w:t>
+      </w:r>
+      <w:r>
+        <w:t xml:space="preserve"> have </w:t>
+      </w:r>
+      <w:r>
+        <w:t xml:space="preserve">lifestyles and adaptations that allow them the grow to big sizes in warm waters (e.g., </w:t>
+      </w:r>
+      <w:r>
+        <w:t xml:space="preserve">low activity and feeding on small prey, or </w:t>
+      </w:r>
+      <w:r>
+        <w:t>large mass-exponents of relative gill surface area)</w:t>
+      </w:r>
+      <w:r>
+        <w:t xml:space="preserve"> (Pauly, 2021)</w:t>
+      </w:r>
+      <w:r>
+        <w:t xml:space="preserve">. </w:t>
+      </w:r>
+      <w:r>
+        <w:t xml:space="preserve">Thus, the different tradeoffs that shape the size of a species could make it challenging to find a </w:t>
+      </w:r>
+      <w:r>
+        <w:t>relationship between</w:t>
+      </w:r>
+      <w:r>
+        <w:t xml:space="preserve"> optimum growth temperature and body size</w:t>
+      </w:r>
+      <w:r>
+        <w:t xml:space="preserve"> at the interspecific level</w:t>
+      </w:r>
+      <w:r>
+        <w:t xml:space="preserve">, if there even is one. </w:t>
+      </w:r>
+    </w:p>
+    <w:p>
+      <w:pPr>
+        <w:pStyle w:val="ListParagraph"/>
+        <w:jc w:val="both"/>
+      </w:pPr>
+    </w:p>
+    <w:p>
+      <w:pPr>
+        <w:pStyle w:val="ListParagraph"/>
+        <w:jc w:val="both"/>
+      </w:pPr>
+      <w:r>
+        <w:t xml:space="preserve">To clarify our reasoning, </w:t>
+      </w:r>
+      <w:r>
+        <w:t xml:space="preserve">we </w:t>
+      </w:r>
+      <w:r>
+        <w:t xml:space="preserve">have revised the text </w:t>
+      </w:r>
+      <w:r>
+        <w:t>to “are not aware of”</w:t>
+      </w:r>
+      <w:r>
+        <w:t xml:space="preserve"> (line </w:t>
+      </w:r>
+      <w:r>
+        <w:t>9</w:t>
+      </w:r>
+      <w:r>
+        <w:t>6</w:t>
+      </w:r>
+      <w:r>
+        <w:t>)</w:t>
+      </w:r>
+      <w:r>
+        <w:t>, and</w:t>
+      </w:r>
+      <w:r>
+        <w:t xml:space="preserve"> to “</w:t>
+      </w:r>
+      <w:r>
+        <w:rPr>
+          <w:rFonts w:eastAsiaTheme="minorEastAsia"/>
+        </w:rPr>
+        <w:t xml:space="preserve">want to confound that effect with any relationship that might occur across species </w:t>
+      </w:r>
+      <w:r>
+        <w:rPr>
+          <w:rFonts w:eastAsiaTheme="minorEastAsia"/>
+        </w:rPr>
+        <w:t>that</w:t>
+      </w:r>
+      <w:r>
+        <w:rPr>
+          <w:rFonts w:eastAsiaTheme="minorEastAsia"/>
+        </w:rPr>
+        <w:t xml:space="preserve"> have different asymptotic sizes</w:t>
+      </w:r>
+      <w:r>
+        <w:t>”</w:t>
+      </w:r>
+      <w:r>
+        <w:t xml:space="preserve"> (on line 4</w:t>
+      </w:r>
+      <w:r>
+        <w:t>38</w:t>
+      </w:r>
+      <w:r>
+        <w:t>)</w:t>
+      </w:r>
+      <w:r>
+        <w:t>.</w:t>
+      </w:r>
+    </w:p>
+    <w:p>
+      <w:pPr>
+        <w:pStyle w:val="ListParagraph"/>
+        <w:jc w:val="both"/>
       </w:pPr>
     </w:p>
     <w:p>
@@ -1102,352 +1223,12 @@
         <w:pStyle w:val="ListParagraph"/>
         <w:numPr>
           <w:ilvl w:val="0"/>
-          <w:numId w:val="2"/>
-        </w:numPr>
-        <w:jc w:val="both"/>
-      </w:pPr>
-      <w:r>
-        <w:t>We would like to clarify that we in this paragraph do not claim these relationships are novel</w:t>
-      </w:r>
-      <w:r>
-        <w:t xml:space="preserve">. Rather, we briefly review some of the differences </w:t>
-      </w:r>
-      <w:r>
-        <w:t xml:space="preserve">between intra- and interspecific relationships, </w:t>
-      </w:r>
-      <w:r>
-        <w:t>mainly the unimodal relationship between a rate and temperature due to de-activation</w:t>
-      </w:r>
-      <w:r>
-        <w:t xml:space="preserve"> of the rate,</w:t>
-      </w:r>
-      <w:r>
-        <w:t xml:space="preserve"> </w:t>
-      </w:r>
-      <w:r>
-        <w:t>and the number of studies showing deviations from the predicted ¾ mass exponent (which seem</w:t>
-      </w:r>
-      <w:r>
-        <w:t>s</w:t>
-      </w:r>
-      <w:r>
-        <w:t xml:space="preserve"> to fit interspecific</w:t>
-      </w:r>
-      <w:r>
-        <w:t xml:space="preserve">, but not intraspecific, </w:t>
-      </w:r>
-      <w:r>
-        <w:t xml:space="preserve">data well). We do not make </w:t>
-      </w:r>
-      <w:r>
-        <w:t>any explicit predictions based on the literature we cite</w:t>
-      </w:r>
-      <w:r>
-        <w:t xml:space="preserve"> here. </w:t>
-      </w:r>
-      <w:r>
-        <w:t>We also wish to clarify that our study is purely empirically driven</w:t>
-      </w:r>
-      <w:r>
-        <w:t xml:space="preserve"> –</w:t>
-      </w:r>
-      <w:r>
-        <w:t xml:space="preserve"> </w:t>
-      </w:r>
-      <w:r>
-        <w:t xml:space="preserve">the predictions about the slopes of consumption and metabolism </w:t>
-      </w:r>
-      <w:r>
-        <w:t>vs mass are entirely driven by data and our estimates.</w:t>
-      </w:r>
-    </w:p>
-    <w:p>
-      <w:pPr>
-        <w:jc w:val="both"/>
-        <w:rPr>
-          <w:lang w:val="en-US"/>
-        </w:rPr>
-      </w:pPr>
-    </w:p>
-    <w:p>
-      <w:pPr>
-        <w:jc w:val="both"/>
-        <w:rPr>
-          <w:lang w:val="en-US"/>
-        </w:rPr>
-      </w:pPr>
-      <w:r>
-        <w:rPr>
-          <w:lang w:val="en-US"/>
-        </w:rPr>
-        <w:t>Lines 95-97. Why do the authors not expect an interspecific relationship between optimum growth temperature and body mass? In other words, why bigger fish should not have lower optimum growth temperatures?</w:t>
-      </w:r>
-    </w:p>
-    <w:p>
-      <w:pPr>
-        <w:jc w:val="both"/>
-        <w:rPr>
-          <w:lang w:val="en-US"/>
-        </w:rPr>
-      </w:pPr>
-    </w:p>
-    <w:p>
-      <w:pPr>
-        <w:pStyle w:val="ListParagraph"/>
-        <w:jc w:val="both"/>
-      </w:pPr>
-      <w:r>
-        <w:t>W</w:t>
-      </w:r>
-      <w:r>
-        <w:t xml:space="preserve">e share the view of Marshall &amp; White (2019), that body size </w:t>
-      </w:r>
-      <w:r>
-        <w:t>a</w:t>
-      </w:r>
-      <w:r>
-        <w:t xml:space="preserve">s a trait </w:t>
-      </w:r>
-      <w:r>
-        <w:t>(</w:t>
-      </w:r>
-      <w:r>
-        <w:t xml:space="preserve">at a given location and </w:t>
-      </w:r>
-      <w:r>
-        <w:t>time</w:t>
-      </w:r>
-      <w:r>
-        <w:t>)</w:t>
-      </w:r>
-      <w:r>
-        <w:t xml:space="preserve"> </w:t>
-      </w:r>
-      <w:r>
-        <w:t xml:space="preserve">at the </w:t>
-      </w:r>
-      <w:r>
-        <w:t>species level</w:t>
-      </w:r>
-      <w:r>
-        <w:t xml:space="preserve"> is the result of </w:t>
-      </w:r>
-      <w:r>
-        <w:t xml:space="preserve">multiple </w:t>
-      </w:r>
-      <w:r>
-        <w:t xml:space="preserve">tradeoffs to maximize fitness. </w:t>
-      </w:r>
-      <w:r>
-        <w:t>For instance,</w:t>
-      </w:r>
-      <w:r>
-        <w:t xml:space="preserve"> </w:t>
-      </w:r>
-      <w:r>
-        <w:t xml:space="preserve">some of the largest marine fishes, such as </w:t>
-      </w:r>
-      <w:r>
-        <w:t>whale sharks (</w:t>
-      </w:r>
-      <w:r>
-        <w:rPr>
-          <w:i/>
-          <w:iCs/>
-        </w:rPr>
-        <w:t>Rhincodon typus</w:t>
-      </w:r>
-      <w:r>
-        <w:t>)</w:t>
-      </w:r>
-      <w:r>
-        <w:t>,</w:t>
-      </w:r>
-      <w:r>
-        <w:t xml:space="preserve"> </w:t>
-      </w:r>
-      <w:r>
-        <w:t>sunfishes (</w:t>
-      </w:r>
-      <w:r>
-        <w:rPr>
-          <w:i/>
-          <w:iCs/>
-        </w:rPr>
-        <w:t>Mola</w:t>
-      </w:r>
-      <w:r>
-        <w:t xml:space="preserve"> genus</w:t>
-      </w:r>
-      <w:r>
-        <w:t>)</w:t>
-      </w:r>
-      <w:r>
-        <w:t>,</w:t>
-      </w:r>
-      <w:r>
-        <w:t xml:space="preserve"> </w:t>
-      </w:r>
-      <w:r>
-        <w:t xml:space="preserve">and </w:t>
-      </w:r>
-      <w:r>
-        <w:t>bluefin tuna (</w:t>
-      </w:r>
-      <w:r>
-        <w:rPr>
-          <w:i/>
-          <w:iCs/>
-        </w:rPr>
-        <w:t>Thunnus thynnus</w:t>
-      </w:r>
-      <w:r>
-        <w:t>)</w:t>
-      </w:r>
-      <w:r>
-        <w:t>, all occupy warm waters</w:t>
-      </w:r>
-      <w:r>
-        <w:t xml:space="preserve"> </w:t>
-      </w:r>
-      <w:r>
-        <w:t>(tropical to temperate</w:t>
-      </w:r>
-      <w:r>
-        <w:t xml:space="preserve"> oceans</w:t>
-      </w:r>
-      <w:r>
-        <w:t>) and</w:t>
-      </w:r>
-      <w:r>
-        <w:t xml:space="preserve"> have </w:t>
-      </w:r>
-      <w:r>
-        <w:t xml:space="preserve">lifestyles and adaptations that allow them the grow to big sizes in warm waters (e.g., </w:t>
-      </w:r>
-      <w:r>
-        <w:t xml:space="preserve">low activity and feeding on small prey, or </w:t>
-      </w:r>
-      <w:r>
-        <w:t>large mass-exponents of relative gill surface area)</w:t>
-      </w:r>
-      <w:r>
-        <w:t xml:space="preserve"> (Pauly, 2021)</w:t>
-      </w:r>
-      <w:r>
-        <w:t xml:space="preserve">. </w:t>
-      </w:r>
-      <w:r>
-        <w:t xml:space="preserve">Thus, the different tradeoffs that shape the size of a species could make it challenging to find </w:t>
-      </w:r>
+          <w:numId w:val="1"/>
+        </w:numPr>
+        <w:jc w:val="both"/>
+      </w:pPr>
       <w:r>
         <w:lastRenderedPageBreak/>
-        <w:t xml:space="preserve">a </w:t>
-      </w:r>
-      <w:r>
-        <w:t>relationship between</w:t>
-      </w:r>
-      <w:r>
-        <w:t xml:space="preserve"> optimum growth temperature and body size</w:t>
-      </w:r>
-      <w:r>
-        <w:t xml:space="preserve"> at the interspecific level</w:t>
-      </w:r>
-      <w:r>
-        <w:t xml:space="preserve">, if there even is one. </w:t>
-      </w:r>
-    </w:p>
-    <w:p>
-      <w:pPr>
-        <w:pStyle w:val="ListParagraph"/>
-        <w:jc w:val="both"/>
-      </w:pPr>
-    </w:p>
-    <w:p>
-      <w:pPr>
-        <w:pStyle w:val="ListParagraph"/>
-        <w:jc w:val="both"/>
-      </w:pPr>
-      <w:r>
-        <w:t xml:space="preserve">To clarify our reasoning, </w:t>
-      </w:r>
-      <w:r>
-        <w:t xml:space="preserve">we </w:t>
-      </w:r>
-      <w:r>
-        <w:t xml:space="preserve">have revised the text </w:t>
-      </w:r>
-      <w:r>
-        <w:t>to “are not aware of”</w:t>
-      </w:r>
-      <w:r>
-        <w:t xml:space="preserve"> (line </w:t>
-      </w:r>
-      <w:r>
-        <w:t>9</w:t>
-      </w:r>
-      <w:r>
-        <w:t>8)</w:t>
-      </w:r>
-      <w:r>
-        <w:t>, and</w:t>
-      </w:r>
-      <w:r>
-        <w:t xml:space="preserve"> to “</w:t>
-      </w:r>
-      <w:r>
-        <w:rPr>
-          <w:rFonts w:eastAsiaTheme="minorEastAsia"/>
-        </w:rPr>
-        <w:t xml:space="preserve">want to confound that effect with any relationship that might occur across species </w:t>
-      </w:r>
-      <w:r>
-        <w:rPr>
-          <w:rFonts w:eastAsiaTheme="minorEastAsia"/>
-        </w:rPr>
-        <w:t>that</w:t>
-      </w:r>
-      <w:r>
-        <w:rPr>
-          <w:rFonts w:eastAsiaTheme="minorEastAsia"/>
-        </w:rPr>
-        <w:t xml:space="preserve"> have different asymptotic sizes</w:t>
-      </w:r>
-      <w:r>
-        <w:t>”</w:t>
-      </w:r>
-      <w:r>
-        <w:t xml:space="preserve"> </w:t>
-      </w:r>
-      <w:r>
-        <w:t>(on line 4</w:t>
-      </w:r>
-      <w:r>
-        <w:t>52</w:t>
-      </w:r>
-      <w:r>
-        <w:t>)</w:t>
-      </w:r>
-      <w:r>
-        <w:t>.</w:t>
-      </w:r>
-    </w:p>
-    <w:p>
-      <w:pPr>
-        <w:pStyle w:val="ListParagraph"/>
-        <w:jc w:val="both"/>
-      </w:pPr>
-    </w:p>
-    <w:p>
-      <w:pPr>
-        <w:pStyle w:val="ListParagraph"/>
-        <w:numPr>
-          <w:ilvl w:val="0"/>
-          <w:numId w:val="1"/>
-        </w:numPr>
-        <w:jc w:val="both"/>
-      </w:pPr>
-      <w:r>
         <w:t>References:</w:t>
       </w:r>
     </w:p>
@@ -1653,14 +1434,7 @@
           <w:rFonts w:eastAsia="Times New Roman"/>
           <w:lang w:eastAsia="en-GB"/>
         </w:rPr>
-        <w:t>McElreath</w:t>
-      </w:r>
-      <w:r>
-        <w:rPr>
-          <w:rFonts w:eastAsia="Times New Roman"/>
-          <w:lang w:eastAsia="en-GB"/>
-        </w:rPr>
-        <w:t>, 2018)</w:t>
+        <w:t>McElreath, 2018)</w:t>
       </w:r>
       <w:r>
         <w:t xml:space="preserve">, rather than an arbitrary interval (e.g., 95%) that may cross the value a little bit. </w:t>
@@ -1790,13 +1564,7 @@
         <w:t xml:space="preserve">Thanks for the suggestion. </w:t>
       </w:r>
       <w:r>
-        <w:t xml:space="preserve">The paper by </w:t>
-      </w:r>
-      <w:r>
-        <w:t>Peralta-Maraver &amp; Rezende</w:t>
-      </w:r>
-      <w:r>
-        <w:t xml:space="preserve"> shows that </w:t>
+        <w:t xml:space="preserve">The paper by Peralta-Maraver &amp; Rezende shows that </w:t>
       </w:r>
       <w:r>
         <w:t xml:space="preserve">size-dependent </w:t>
@@ -1817,7 +1585,13 @@
         <w:t xml:space="preserve"> </w:t>
       </w:r>
       <w:r>
-        <w:t>We added a reference to this paper on line 310, where we discuss that larger individuals in a population tend to exhibit higher mortality.</w:t>
+        <w:t xml:space="preserve">We added a reference to this paper on line </w:t>
+      </w:r>
+      <w:r>
+        <w:t>298</w:t>
+      </w:r>
+      <w:r>
+        <w:t>, where we discuss that larger individuals in a population tend to exhibit higher mortality.</w:t>
       </w:r>
       <w:r>
         <w:t xml:space="preserve"> However, we do not discuss it further, since mortality is </w:t>
@@ -1911,7 +1685,13 @@
         <w:jc w:val="both"/>
       </w:pPr>
       <w:r>
-        <w:t>Additional changes:</w:t>
+        <w:t xml:space="preserve">We also made the follow minor </w:t>
+      </w:r>
+      <w:r>
+        <w:t>changes</w:t>
+      </w:r>
+      <w:r>
+        <w:t xml:space="preserve"> for clarification.</w:t>
       </w:r>
     </w:p>
     <w:p>
@@ -1928,48 +1708,83 @@
           <w:rFonts w:eastAsiaTheme="minorEastAsia"/>
           <w:iCs/>
         </w:rPr>
-        <w:t xml:space="preserve">Line 498: Added the exact value of the recalculated intercept </w:t>
+        <w:t>Line 4</w:t>
       </w:r>
       <w:r>
         <w:rPr>
           <w:rFonts w:eastAsiaTheme="minorEastAsia"/>
           <w:iCs/>
         </w:rPr>
-        <w:t>(in the earlier version we</w:t>
+        <w:t>83</w:t>
       </w:r>
       <w:r>
         <w:rPr>
           <w:rFonts w:eastAsiaTheme="minorEastAsia"/>
           <w:iCs/>
         </w:rPr>
-        <w:t xml:space="preserve"> only describ</w:t>
+        <w:t xml:space="preserve">: </w:t>
       </w:r>
       <w:r>
         <w:rPr>
           <w:rFonts w:eastAsiaTheme="minorEastAsia"/>
           <w:iCs/>
         </w:rPr>
-        <w:t>ed</w:t>
+        <w:t xml:space="preserve">Provided the conversion factor </w:t>
       </w:r>
       <w:r>
         <w:rPr>
           <w:rFonts w:eastAsiaTheme="minorEastAsia"/>
           <w:iCs/>
         </w:rPr>
-        <w:t xml:space="preserve"> how it was calculated</w:t>
+        <w:t xml:space="preserve">between ml/L O2 to g/day </w:t>
       </w:r>
       <w:r>
         <w:rPr>
           <w:rFonts w:eastAsiaTheme="minorEastAsia"/>
           <w:iCs/>
         </w:rPr>
-        <w:t>)</w:t>
+        <w:t>(</w:t>
       </w:r>
       <w:r>
         <w:rPr>
           <w:rFonts w:eastAsiaTheme="minorEastAsia"/>
           <w:iCs/>
         </w:rPr>
+        <w:t xml:space="preserve">it was </w:t>
+      </w:r>
+      <w:r>
+        <w:rPr>
+          <w:rFonts w:eastAsiaTheme="minorEastAsia"/>
+          <w:iCs/>
+        </w:rPr>
+        <w:t>only describ</w:t>
+      </w:r>
+      <w:r>
+        <w:rPr>
+          <w:rFonts w:eastAsiaTheme="minorEastAsia"/>
+          <w:iCs/>
+        </w:rPr>
+        <w:t>ed</w:t>
+      </w:r>
+      <w:r>
+        <w:rPr>
+          <w:rFonts w:eastAsiaTheme="minorEastAsia"/>
+          <w:iCs/>
+        </w:rPr>
+        <w:t xml:space="preserve"> how it was calculated</w:t>
+      </w:r>
+      <w:r>
+        <w:rPr>
+          <w:rFonts w:eastAsiaTheme="minorEastAsia"/>
+          <w:iCs/>
+        </w:rPr>
+        <w:t>)</w:t>
+      </w:r>
+      <w:r>
+        <w:rPr>
+          <w:rFonts w:eastAsiaTheme="minorEastAsia"/>
+          <w:iCs/>
+        </w:rPr>
         <w:t>.</w:t>
       </w:r>
     </w:p>
@@ -1983,10 +1798,14 @@
         <w:jc w:val="both"/>
       </w:pPr>
       <w:r>
+        <w:lastRenderedPageBreak/>
         <w:t xml:space="preserve">Line </w:t>
       </w:r>
       <w:r>
-        <w:t>862</w:t>
+        <w:t>86</w:t>
+      </w:r>
+      <w:r>
+        <w:t>0</w:t>
       </w:r>
       <w:r>
         <w:t xml:space="preserve"> (Figure 1)</w:t>
@@ -2028,9 +1847,6 @@
           <w:numId w:val="1"/>
         </w:numPr>
         <w:jc w:val="both"/>
-        <w:rPr>
-          <w:ins w:id="21" w:author="Max Lindmark" w:date="2021-11-11T10:38:00Z"/>
-        </w:rPr>
       </w:pPr>
       <w:r>
         <w:t>Changed sub panel annotation from a,</w:t>
@@ -2047,11 +1863,6 @@
       <w:r>
         <w:t>c to A, B, C in Fig. 1</w:t>
       </w:r>
-      <w:ins w:id="22" w:author="Max Lindmark" w:date="2021-11-11T10:38:00Z">
-        <w:r>
-          <w:t xml:space="preserve"> </w:t>
-        </w:r>
-      </w:ins>
     </w:p>
     <w:p>
       <w:pPr>
@@ -2061,23 +1872,52 @@
           <w:numId w:val="1"/>
         </w:numPr>
         <w:jc w:val="both"/>
-        <w:rPr>
-          <w:ins w:id="23" w:author="Max Lindmark" w:date="2021-10-28T16:00:00Z"/>
-        </w:rPr>
-      </w:pPr>
-      <w:ins w:id="24" w:author="Max Lindmark" w:date="2021-11-11T10:38:00Z">
-        <w:r>
-          <w:t xml:space="preserve">Changed </w:t>
-        </w:r>
-        <w:r>
-          <w:t>location of axis tick</w:t>
-        </w:r>
-      </w:ins>
-      <w:ins w:id="25" w:author="Max Lindmark" w:date="2021-11-11T10:39:00Z">
-        <w:r>
-          <w:t>s in Fig. 1</w:t>
-        </w:r>
-      </w:ins>
+      </w:pPr>
+      <w:r>
+        <w:t xml:space="preserve">Line </w:t>
+      </w:r>
+      <w:r>
+        <w:t>39 (abstract)</w:t>
+      </w:r>
+      <w:r>
+        <w:t xml:space="preserve">: changed </w:t>
+      </w:r>
+      <w:r>
+        <w:t xml:space="preserve">to </w:t>
+      </w:r>
+      <w:r>
+        <w:t>“…</w:t>
+      </w:r>
+      <w:r>
+        <w:rPr>
+          <w:rFonts w:cstheme="minorHAnsi"/>
+        </w:rPr>
+        <w:t xml:space="preserve">and </w:t>
+      </w:r>
+      <w:r>
+        <w:rPr>
+          <w:rFonts w:cstheme="minorHAnsi"/>
+        </w:rPr>
+        <w:t xml:space="preserve">body </w:t>
+      </w:r>
+      <w:r>
+        <w:rPr>
+          <w:rFonts w:cstheme="minorHAnsi"/>
+        </w:rPr>
+        <w:t xml:space="preserve">size. </w:t>
+      </w:r>
+      <w:r>
+        <w:t>Small individuals of a given population may therefore</w:t>
+      </w:r>
+      <w:r>
+        <w:t>…” to avoid repeating “within species”</w:t>
+      </w:r>
+      <w:r>
+        <w:t>.</w:t>
+      </w:r>
+      <w:r>
+        <w:t xml:space="preserve"> </w:t>
+      </w:r>
     </w:p>
     <w:p>
       <w:pPr>
@@ -2089,37 +1929,119 @@
         <w:jc w:val="both"/>
       </w:pPr>
       <w:r>
+        <w:t>On line 1</w:t>
+      </w:r>
+      <w:r>
+        <w:t>5</w:t>
+      </w:r>
+      <w:r>
+        <w:t>0</w:t>
+      </w:r>
+      <w:r>
+        <w:t xml:space="preserve">, we </w:t>
+      </w:r>
+      <w:r>
+        <w:t xml:space="preserve">now </w:t>
+      </w:r>
+      <w:r>
+        <w:t>also provide the estimate for the intercept for maximum consumption rate (</w:t>
+      </w:r>
+      <w:r>
+        <w:t>and not</w:t>
+      </w:r>
+      <w:r>
+        <w:t xml:space="preserve"> only for metabolic rate)</w:t>
+      </w:r>
+    </w:p>
+    <w:p>
+      <w:pPr>
+        <w:pStyle w:val="ListParagraph"/>
+        <w:numPr>
+          <w:ilvl w:val="1"/>
+          <w:numId w:val="1"/>
+        </w:numPr>
+        <w:jc w:val="both"/>
+      </w:pPr>
+      <w:r>
+        <w:t>Line 33: changed from 59 to 5</w:t>
+      </w:r>
+      <w:r>
+        <w:t>2</w:t>
+      </w:r>
+      <w:r>
+        <w:t xml:space="preserve"> studies. This is the total number of unique studies across all rates</w:t>
+      </w:r>
+      <w:r>
+        <w:t xml:space="preserve"> accounting for studies appearing for more than one rate</w:t>
+      </w:r>
+    </w:p>
+    <w:p>
+      <w:pPr>
+        <w:pStyle w:val="ListParagraph"/>
+        <w:numPr>
+          <w:ilvl w:val="1"/>
+          <w:numId w:val="1"/>
+        </w:numPr>
+        <w:jc w:val="both"/>
+      </w:pPr>
+      <w:r>
+        <w:rPr>
+          <w:rFonts w:cstheme="minorHAnsi"/>
+        </w:rPr>
+        <w:t xml:space="preserve">Line 85: removed </w:t>
+      </w:r>
+      <w:r>
+        <w:rPr>
+          <w:rFonts w:cstheme="minorHAnsi"/>
+        </w:rPr>
+        <w:t>“</w:t>
+      </w:r>
+      <w:r>
+        <w:rPr>
+          <w:rFonts w:cstheme="minorHAnsi"/>
+        </w:rPr>
+        <w:t>which</w:t>
+      </w:r>
+      <w:r>
+        <w:rPr>
+          <w:rFonts w:cstheme="minorHAnsi"/>
+        </w:rPr>
+        <w:t>”</w:t>
+      </w:r>
+    </w:p>
+    <w:p>
+      <w:pPr>
+        <w:pStyle w:val="ListParagraph"/>
+        <w:numPr>
+          <w:ilvl w:val="1"/>
+          <w:numId w:val="1"/>
+        </w:numPr>
+        <w:jc w:val="both"/>
+      </w:pPr>
+      <w:r>
+        <w:rPr>
+          <w:rFonts w:cstheme="minorHAnsi"/>
+        </w:rPr>
         <w:t xml:space="preserve">Line </w:t>
       </w:r>
       <w:r>
-        <w:t>39 (abstract)</w:t>
-      </w:r>
-      <w:r>
-        <w:t xml:space="preserve">: changed </w:t>
-      </w:r>
-      <w:r>
-        <w:t xml:space="preserve">to </w:t>
-      </w:r>
-      <w:r>
-        <w:t>“…</w:t>
-      </w:r>
-      <w:r>
-        <w:rPr>
-          <w:rFonts w:cstheme="minorHAnsi"/>
-        </w:rPr>
-        <w:t xml:space="preserve">and size. </w:t>
-      </w:r>
-      <w:r>
-        <w:t>Small individuals of a given population may therefore</w:t>
-      </w:r>
-      <w:r>
-        <w:t>…” to avoid repeating “within species”</w:t>
-      </w:r>
-      <w:ins w:id="26" w:author="Max Lindmark" w:date="2021-11-11T11:12:00Z">
-        <w:r>
-          <w:t xml:space="preserve"> and added “body” before size</w:t>
-        </w:r>
-      </w:ins>
+        <w:rPr>
+          <w:rFonts w:cstheme="minorHAnsi"/>
+        </w:rPr>
+        <w:t>91</w:t>
+      </w:r>
+      <w:r>
+        <w:rPr>
+          <w:rFonts w:cstheme="minorHAnsi"/>
+        </w:rPr>
+        <w:t xml:space="preserve">: </w:t>
+      </w:r>
+      <w:r>
+        <w:rPr>
+          <w:rFonts w:cstheme="minorHAnsi"/>
+        </w:rPr>
+        <w:t>added “body” before growth to avoid confusion with population growth</w:t>
+      </w:r>
     </w:p>
     <w:p>
       <w:pPr>
@@ -2129,24 +2051,18 @@
           <w:numId w:val="1"/>
         </w:numPr>
         <w:jc w:val="both"/>
-        <w:rPr>
-          <w:ins w:id="27" w:author="Max Lindmark" w:date="2021-11-11T11:14:00Z"/>
-        </w:rPr>
-      </w:pPr>
-      <w:r>
-        <w:t>On line 1</w:t>
-      </w:r>
-      <w:r>
-        <w:t>51</w:t>
-      </w:r>
-      <w:r>
-        <w:t>, we also provide the estimate for the intercept for maximum consumption rate (</w:t>
-      </w:r>
-      <w:r>
-        <w:t>and not</w:t>
-      </w:r>
-      <w:r>
-        <w:t xml:space="preserve"> only for metabolic rate)</w:t>
+      </w:pPr>
+      <w:r>
+        <w:rPr>
+          <w:rFonts w:cstheme="minorHAnsi"/>
+        </w:rPr>
+        <w:t xml:space="preserve">Line 121: </w:t>
+      </w:r>
+      <w:r>
+        <w:rPr>
+          <w:rFonts w:cstheme="minorHAnsi"/>
+        </w:rPr>
+        <w:t>switched the order of rates and # species per rate to follow the rest of the paper (consumption, metabolism, growth)</w:t>
       </w:r>
     </w:p>
     <w:p>
@@ -2157,15 +2073,19 @@
           <w:numId w:val="1"/>
         </w:numPr>
         <w:jc w:val="both"/>
-        <w:rPr>
-          <w:ins w:id="28" w:author="Max Lindmark" w:date="2021-11-11T14:31:00Z"/>
-        </w:rPr>
-      </w:pPr>
-      <w:ins w:id="29" w:author="Max Lindmark" w:date="2021-11-11T11:14:00Z">
-        <w:r>
-          <w:t>Line 194: Added “body” before growth</w:t>
-        </w:r>
-      </w:ins>
+      </w:pPr>
+      <w:r>
+        <w:rPr>
+          <w:rFonts w:cstheme="minorHAnsi"/>
+        </w:rPr>
+        <w:t xml:space="preserve">Line 108: </w:t>
+      </w:r>
+      <w:r>
+        <w:rPr>
+          <w:rFonts w:cstheme="minorHAnsi"/>
+        </w:rPr>
+        <w:t>replaced “and” with comma</w:t>
+      </w:r>
     </w:p>
     <w:p>
       <w:pPr>
@@ -2176,11 +2096,878 @@
         </w:numPr>
         <w:jc w:val="both"/>
       </w:pPr>
-      <w:ins w:id="30" w:author="Max Lindmark" w:date="2021-11-11T14:31:00Z">
-        <w:r>
-          <w:t>Harmonized language in plot legends</w:t>
-        </w:r>
-      </w:ins>
+      <w:r>
+        <w:rPr>
+          <w:rFonts w:cstheme="minorHAnsi"/>
+        </w:rPr>
+        <w:t xml:space="preserve">Line 195: removed </w:t>
+      </w:r>
+      <w:r>
+        <w:rPr>
+          <w:rFonts w:cstheme="minorHAnsi"/>
+        </w:rPr>
+        <w:t>“</w:t>
+      </w:r>
+      <w:r>
+        <w:rPr>
+          <w:rFonts w:eastAsiaTheme="minorEastAsia" w:cstheme="minorHAnsi"/>
+        </w:rPr>
+        <w:t>data of fish from temperature experiments</w:t>
+      </w:r>
+      <w:r>
+        <w:rPr>
+          <w:rFonts w:cstheme="minorHAnsi"/>
+        </w:rPr>
+        <w:t xml:space="preserve">” </w:t>
+      </w:r>
+    </w:p>
+    <w:p>
+      <w:pPr>
+        <w:pStyle w:val="ListParagraph"/>
+        <w:numPr>
+          <w:ilvl w:val="1"/>
+          <w:numId w:val="1"/>
+        </w:numPr>
+        <w:jc w:val="both"/>
+      </w:pPr>
+      <w:r>
+        <w:rPr>
+          <w:rFonts w:cstheme="minorHAnsi"/>
+        </w:rPr>
+        <w:t xml:space="preserve">Line 199: </w:t>
+      </w:r>
+      <w:r>
+        <w:rPr>
+          <w:rFonts w:cstheme="minorHAnsi"/>
+        </w:rPr>
+        <w:t xml:space="preserve">replaced “, </w:t>
+      </w:r>
+      <w:r>
+        <w:rPr>
+          <w:rFonts w:eastAsiaTheme="minorEastAsia" w:cstheme="minorHAnsi"/>
+        </w:rPr>
+        <w:t>also” with “</w:t>
+      </w:r>
+      <w:r>
+        <w:rPr>
+          <w:rFonts w:eastAsiaTheme="minorEastAsia" w:cstheme="minorHAnsi"/>
+        </w:rPr>
+        <w:t>and is</w:t>
+      </w:r>
+      <w:r>
+        <w:rPr>
+          <w:rFonts w:eastAsiaTheme="minorEastAsia" w:cstheme="minorHAnsi"/>
+        </w:rPr>
+        <w:t>”</w:t>
+      </w:r>
+    </w:p>
+    <w:p>
+      <w:pPr>
+        <w:pStyle w:val="ListParagraph"/>
+        <w:numPr>
+          <w:ilvl w:val="1"/>
+          <w:numId w:val="1"/>
+        </w:numPr>
+        <w:jc w:val="both"/>
+      </w:pPr>
+      <w:r>
+        <w:rPr>
+          <w:rFonts w:cstheme="minorHAnsi"/>
+        </w:rPr>
+        <w:t xml:space="preserve">Line 231: </w:t>
+      </w:r>
+      <w:r>
+        <w:rPr>
+          <w:rFonts w:cstheme="minorHAnsi"/>
+        </w:rPr>
+        <w:t>replaced “</w:t>
+      </w:r>
+      <w:r>
+        <w:rPr>
+          <w:rFonts w:eastAsiaTheme="minorEastAsia" w:cstheme="minorHAnsi"/>
+        </w:rPr>
+        <w:t>the average intraspecific predictions for the activation</w:t>
+      </w:r>
+      <w:r>
+        <w:rPr>
+          <w:rFonts w:eastAsiaTheme="minorEastAsia" w:cstheme="minorHAnsi"/>
+        </w:rPr>
+        <w:t>” with “</w:t>
+      </w:r>
+      <w:r>
+        <w:rPr>
+          <w:rFonts w:eastAsiaTheme="minorEastAsia" w:cstheme="minorHAnsi"/>
+        </w:rPr>
+        <w:t>the predicted average intraspecific activation energy</w:t>
+      </w:r>
+      <w:r>
+        <w:rPr>
+          <w:rFonts w:eastAsiaTheme="minorEastAsia" w:cstheme="minorHAnsi"/>
+        </w:rPr>
+        <w:t>”</w:t>
+      </w:r>
+    </w:p>
+    <w:p>
+      <w:pPr>
+        <w:pStyle w:val="ListParagraph"/>
+        <w:numPr>
+          <w:ilvl w:val="1"/>
+          <w:numId w:val="1"/>
+        </w:numPr>
+        <w:jc w:val="both"/>
+      </w:pPr>
+      <w:r>
+        <w:rPr>
+          <w:rFonts w:cstheme="minorHAnsi"/>
+        </w:rPr>
+        <w:t xml:space="preserve">Line 245: added </w:t>
+      </w:r>
+      <w:r>
+        <w:rPr>
+          <w:rFonts w:cstheme="minorHAnsi"/>
+        </w:rPr>
+        <w:t>“itself”</w:t>
+      </w:r>
+    </w:p>
+    <w:p>
+      <w:pPr>
+        <w:pStyle w:val="ListParagraph"/>
+        <w:numPr>
+          <w:ilvl w:val="1"/>
+          <w:numId w:val="1"/>
+        </w:numPr>
+        <w:jc w:val="both"/>
+      </w:pPr>
+      <w:r>
+        <w:rPr>
+          <w:rFonts w:cstheme="minorHAnsi"/>
+        </w:rPr>
+        <w:t>Line 26</w:t>
+      </w:r>
+      <w:r>
+        <w:rPr>
+          <w:rFonts w:cstheme="minorHAnsi"/>
+        </w:rPr>
+        <w:t>2: added “they”</w:t>
+      </w:r>
+    </w:p>
+    <w:p>
+      <w:pPr>
+        <w:pStyle w:val="ListParagraph"/>
+        <w:numPr>
+          <w:ilvl w:val="1"/>
+          <w:numId w:val="1"/>
+        </w:numPr>
+        <w:jc w:val="both"/>
+      </w:pPr>
+      <w:r>
+        <w:rPr>
+          <w:rFonts w:cstheme="minorHAnsi"/>
+        </w:rPr>
+        <w:t xml:space="preserve">Line 273: </w:t>
+      </w:r>
+      <w:r>
+        <w:rPr>
+          <w:rFonts w:cstheme="minorHAnsi"/>
+        </w:rPr>
+        <w:t>made the new sentence a start for a new paragraph, because it became quite long with the additional text in response to reviewer #1</w:t>
+      </w:r>
+    </w:p>
+    <w:p>
+      <w:pPr>
+        <w:pStyle w:val="ListParagraph"/>
+        <w:numPr>
+          <w:ilvl w:val="1"/>
+          <w:numId w:val="1"/>
+        </w:numPr>
+        <w:jc w:val="both"/>
+      </w:pPr>
+      <w:r>
+        <w:rPr>
+          <w:rFonts w:cstheme="minorHAnsi"/>
+        </w:rPr>
+        <w:t>Line 327</w:t>
+      </w:r>
+      <w:r>
+        <w:rPr>
+          <w:rFonts w:cstheme="minorHAnsi"/>
+        </w:rPr>
+        <w:t>: added “</w:t>
+      </w:r>
+      <w:r>
+        <w:rPr>
+          <w:rFonts w:eastAsiaTheme="minorEastAsia" w:cstheme="minorHAnsi"/>
+        </w:rPr>
+        <w:t>(below peak temperatures)</w:t>
+      </w:r>
+      <w:r>
+        <w:rPr>
+          <w:rFonts w:eastAsiaTheme="minorEastAsia" w:cstheme="minorHAnsi"/>
+        </w:rPr>
+        <w:t>” to clarify what n referred to</w:t>
+      </w:r>
+    </w:p>
+    <w:p>
+      <w:pPr>
+        <w:pStyle w:val="ListParagraph"/>
+        <w:numPr>
+          <w:ilvl w:val="1"/>
+          <w:numId w:val="1"/>
+        </w:numPr>
+        <w:jc w:val="both"/>
+      </w:pPr>
+      <w:r>
+        <w:rPr>
+          <w:rFonts w:cstheme="minorHAnsi"/>
+        </w:rPr>
+        <w:t>Line 3</w:t>
+      </w:r>
+      <w:r>
+        <w:rPr>
+          <w:rFonts w:cstheme="minorHAnsi"/>
+        </w:rPr>
+        <w:t>50: added “</w:t>
+      </w:r>
+      <w:r>
+        <w:rPr>
+          <w:rFonts w:cstheme="minorHAnsi"/>
+        </w:rPr>
+        <w:t>for species-size group combinations</w:t>
+      </w:r>
+      <w:r>
+        <w:rPr>
+          <w:rFonts w:cstheme="minorHAnsi"/>
+        </w:rPr>
+        <w:t>” to clarify what n referred to</w:t>
+      </w:r>
+      <w:r>
+        <w:rPr>
+          <w:rFonts w:cstheme="minorHAnsi"/>
+        </w:rPr>
+        <w:t>, and added how many data points where below peak, for consistency</w:t>
+      </w:r>
+    </w:p>
+    <w:p>
+      <w:pPr>
+        <w:pStyle w:val="ListParagraph"/>
+        <w:numPr>
+          <w:ilvl w:val="1"/>
+          <w:numId w:val="1"/>
+        </w:numPr>
+        <w:jc w:val="both"/>
+      </w:pPr>
+      <w:r>
+        <w:rPr>
+          <w:rFonts w:cstheme="minorHAnsi"/>
+        </w:rPr>
+        <w:t>Line 366:</w:t>
+      </w:r>
+      <w:r>
+        <w:rPr>
+          <w:rFonts w:cstheme="minorHAnsi"/>
+        </w:rPr>
+        <w:t xml:space="preserve"> fixed math notation </w:t>
+      </w:r>
+      <m:oMath>
+        <m:r>
+          <w:rPr>
+            <w:rFonts w:ascii="Cambria Math" w:eastAsiaTheme="minorEastAsia" w:hAnsi="Cambria Math"/>
+          </w:rPr>
+          <m:t>,...,</m:t>
+        </m:r>
+      </m:oMath>
+      <w:r>
+        <w:rPr>
+          <w:rFonts w:eastAsiaTheme="minorEastAsia" w:cstheme="minorHAnsi"/>
+        </w:rPr>
+        <w:t xml:space="preserve"> </w:t>
+      </w:r>
+    </w:p>
+    <w:p>
+      <w:pPr>
+        <w:pStyle w:val="ListParagraph"/>
+        <w:numPr>
+          <w:ilvl w:val="1"/>
+          <w:numId w:val="1"/>
+        </w:numPr>
+        <w:jc w:val="both"/>
+      </w:pPr>
+      <w:r>
+        <w:rPr>
+          <w:rFonts w:cstheme="minorHAnsi"/>
+        </w:rPr>
+        <w:t>Line 387</w:t>
+      </w:r>
+      <w:r>
+        <w:rPr>
+          <w:rFonts w:cstheme="minorHAnsi"/>
+        </w:rPr>
+        <w:t>: changed phrasing to “</w:t>
+      </w:r>
+      <w:r>
+        <w:rPr>
+          <w:rFonts w:eastAsiaTheme="minorEastAsia"/>
+        </w:rPr>
+        <w:t>and allow intercepts and slopes</w:t>
+      </w:r>
+      <w:r>
+        <w:rPr>
+          <w:rFonts w:eastAsiaTheme="minorEastAsia"/>
+        </w:rPr>
+        <w:t>”</w:t>
+      </w:r>
+    </w:p>
+    <w:p>
+      <w:pPr>
+        <w:pStyle w:val="ListParagraph"/>
+        <w:numPr>
+          <w:ilvl w:val="1"/>
+          <w:numId w:val="1"/>
+        </w:numPr>
+        <w:jc w:val="both"/>
+      </w:pPr>
+      <w:r>
+        <w:rPr>
+          <w:rFonts w:cstheme="minorHAnsi"/>
+        </w:rPr>
+        <w:t>Line 415: a</w:t>
+      </w:r>
+      <w:r>
+        <w:rPr>
+          <w:rFonts w:cstheme="minorHAnsi"/>
+        </w:rPr>
+        <w:t>dded “</w:t>
+      </w:r>
+      <w:r>
+        <w:rPr>
+          <w:rFonts w:eastAsiaTheme="minorEastAsia"/>
+          <w:iCs/>
+        </w:rPr>
+        <w:t>, note it is on centered scale</w:t>
+      </w:r>
+      <w:r>
+        <w:rPr>
+          <w:rFonts w:eastAsiaTheme="minorEastAsia"/>
+          <w:iCs/>
+        </w:rPr>
+        <w:t>” to clarify how temperature can be -10</w:t>
+      </w:r>
+      <w:r>
+        <w:rPr>
+          <w:rFonts w:eastAsiaTheme="minorEastAsia"/>
+          <w:iCs/>
+        </w:rPr>
+        <w:t>.</w:t>
+      </w:r>
+    </w:p>
+    <w:p>
+      <w:pPr>
+        <w:pStyle w:val="ListParagraph"/>
+        <w:numPr>
+          <w:ilvl w:val="1"/>
+          <w:numId w:val="1"/>
+        </w:numPr>
+        <w:jc w:val="both"/>
+      </w:pPr>
+      <w:r>
+        <w:rPr>
+          <w:rFonts w:cstheme="minorHAnsi"/>
+        </w:rPr>
+        <w:t xml:space="preserve">Line 415: added </w:t>
+      </w:r>
+      <w:r>
+        <w:rPr>
+          <w:rFonts w:cstheme="minorHAnsi"/>
+        </w:rPr>
+        <w:t>“frequentist”</w:t>
+      </w:r>
+    </w:p>
+    <w:p>
+      <w:pPr>
+        <w:pStyle w:val="ListParagraph"/>
+        <w:numPr>
+          <w:ilvl w:val="1"/>
+          <w:numId w:val="1"/>
+        </w:numPr>
+        <w:jc w:val="both"/>
+      </w:pPr>
+      <w:r>
+        <w:rPr>
+          <w:rFonts w:cstheme="minorHAnsi"/>
+        </w:rPr>
+        <w:t>Line 851</w:t>
+      </w:r>
+      <w:r>
+        <w:rPr>
+          <w:rFonts w:cstheme="minorHAnsi"/>
+        </w:rPr>
+        <w:t>: clarified that the models where fitted to centered data, but for easier interpretation the x-axes in Fig. 1</w:t>
+      </w:r>
+      <w:r>
+        <w:rPr>
+          <w:rFonts w:cstheme="minorHAnsi"/>
+        </w:rPr>
+        <w:t xml:space="preserve"> </w:t>
+      </w:r>
+      <w:r>
+        <w:rPr>
+          <w:rFonts w:cstheme="minorHAnsi"/>
+        </w:rPr>
+        <w:t>show the non-centered masses.</w:t>
+      </w:r>
+    </w:p>
+    <w:p>
+      <w:pPr>
+        <w:pStyle w:val="ListParagraph"/>
+        <w:numPr>
+          <w:ilvl w:val="1"/>
+          <w:numId w:val="1"/>
+        </w:numPr>
+        <w:jc w:val="both"/>
+      </w:pPr>
+      <w:r>
+        <w:rPr>
+          <w:rFonts w:cstheme="minorHAnsi"/>
+        </w:rPr>
+        <w:t xml:space="preserve">Line 859: clarified </w:t>
+      </w:r>
+      <w:r>
+        <w:rPr>
+          <w:rFonts w:cstheme="minorHAnsi"/>
+        </w:rPr>
+        <w:t>how the results presented in Fig. 1C correspond to the coefficients in Eq. 2</w:t>
+      </w:r>
+      <w:r>
+        <w:rPr>
+          <w:rFonts w:cstheme="minorHAnsi"/>
+        </w:rPr>
+        <w:t>.</w:t>
+      </w:r>
+    </w:p>
+    <w:p>
+      <w:pPr>
+        <w:pStyle w:val="ListParagraph"/>
+        <w:numPr>
+          <w:ilvl w:val="1"/>
+          <w:numId w:val="1"/>
+        </w:numPr>
+        <w:jc w:val="both"/>
+      </w:pPr>
+      <w:r>
+        <w:t xml:space="preserve">We removed </w:t>
+      </w:r>
+      <w:r>
+        <w:t xml:space="preserve">supplementary </w:t>
+      </w:r>
+      <w:r>
+        <w:t xml:space="preserve">figures and analysis </w:t>
+      </w:r>
+      <w:r>
+        <w:t xml:space="preserve">of growth rate data below peak temperatures (not to be confused with the analysis of optimum growth temperature, based on the same dataset). This analysis has received progressively less attention in the paper in previous versions, and in the submitted version these analyses were not cited in the main text. We therefore feel it is best to remove these </w:t>
+      </w:r>
+      <w:r>
+        <w:t>analyses</w:t>
+      </w:r>
+      <w:r>
+        <w:t xml:space="preserve"> to make the paper more clear and concise. Thus, we made the following changes: </w:t>
+      </w:r>
+    </w:p>
+    <w:p>
+      <w:pPr>
+        <w:pStyle w:val="ListParagraph"/>
+        <w:numPr>
+          <w:ilvl w:val="3"/>
+          <w:numId w:val="1"/>
+        </w:numPr>
+        <w:jc w:val="both"/>
+      </w:pPr>
+      <w:r>
+        <w:rPr>
+          <w:rFonts w:cstheme="minorHAnsi"/>
+        </w:rPr>
+        <w:t>Line 35</w:t>
+      </w:r>
+      <w:r>
+        <w:rPr>
+          <w:rFonts w:cstheme="minorHAnsi"/>
+        </w:rPr>
+        <w:t>: replaced “these three processes” with “</w:t>
+      </w:r>
+      <w:r>
+        <w:rPr>
+          <w:rFonts w:cstheme="minorHAnsi"/>
+        </w:rPr>
+        <w:t>maximum consumption and metabolic rate</w:t>
+      </w:r>
+      <w:r>
+        <w:rPr>
+          <w:rFonts w:cstheme="minorHAnsi"/>
+        </w:rPr>
+        <w:t>”</w:t>
+      </w:r>
+    </w:p>
+    <w:p>
+      <w:pPr>
+        <w:pStyle w:val="ListParagraph"/>
+        <w:numPr>
+          <w:ilvl w:val="3"/>
+          <w:numId w:val="1"/>
+        </w:numPr>
+        <w:jc w:val="both"/>
+      </w:pPr>
+      <w:r>
+        <w:rPr>
+          <w:rFonts w:cstheme="minorHAnsi"/>
+        </w:rPr>
+        <w:t>Line 188</w:t>
+      </w:r>
+      <w:r>
+        <w:rPr>
+          <w:rFonts w:cstheme="minorHAnsi"/>
+        </w:rPr>
+        <w:t xml:space="preserve">: </w:t>
+      </w:r>
+      <w:r>
+        <w:rPr>
+          <w:rFonts w:cstheme="minorHAnsi"/>
+        </w:rPr>
+        <w:t>replaced “</w:t>
+      </w:r>
+      <w:r>
+        <w:rPr>
+          <w:rFonts w:cstheme="minorHAnsi"/>
+        </w:rPr>
+        <w:t>maximum consumption, metabolism and growth rate</w:t>
+      </w:r>
+      <w:r>
+        <w:rPr>
+          <w:rFonts w:cstheme="minorHAnsi"/>
+        </w:rPr>
+        <w:t>” with “</w:t>
+      </w:r>
+      <w:r>
+        <w:rPr>
+          <w:rFonts w:cstheme="minorHAnsi"/>
+        </w:rPr>
+        <w:t>maximum consumption</w:t>
+      </w:r>
+      <w:r>
+        <w:rPr>
+          <w:rFonts w:cstheme="minorHAnsi"/>
+        </w:rPr>
+        <w:t xml:space="preserve"> and </w:t>
+      </w:r>
+      <w:r>
+        <w:rPr>
+          <w:rFonts w:cstheme="minorHAnsi"/>
+        </w:rPr>
+        <w:t>metabolic rate</w:t>
+      </w:r>
+      <w:r>
+        <w:rPr>
+          <w:rFonts w:cstheme="minorHAnsi"/>
+        </w:rPr>
+        <w:t>”</w:t>
+      </w:r>
+    </w:p>
+    <w:p>
+      <w:pPr>
+        <w:pStyle w:val="ListParagraph"/>
+        <w:numPr>
+          <w:ilvl w:val="3"/>
+          <w:numId w:val="1"/>
+        </w:numPr>
+        <w:jc w:val="both"/>
+      </w:pPr>
+      <w:r>
+        <w:rPr>
+          <w:rFonts w:cstheme="minorHAnsi"/>
+        </w:rPr>
+        <w:t xml:space="preserve">Line 119: added </w:t>
+      </w:r>
+      <w:r>
+        <w:rPr>
+          <w:rFonts w:cstheme="minorHAnsi"/>
+        </w:rPr>
+        <w:t>“</w:t>
+      </w:r>
+      <w:r>
+        <w:rPr>
+          <w:rFonts w:cstheme="minorHAnsi"/>
+        </w:rPr>
+        <w:t>, and how optimum growth temperature scales with size</w:t>
+      </w:r>
+      <w:r>
+        <w:rPr>
+          <w:rFonts w:cstheme="minorHAnsi"/>
+        </w:rPr>
+        <w:t>”</w:t>
+      </w:r>
+    </w:p>
+    <w:p>
+      <w:pPr>
+        <w:pStyle w:val="ListParagraph"/>
+        <w:numPr>
+          <w:ilvl w:val="3"/>
+          <w:numId w:val="1"/>
+        </w:numPr>
+        <w:jc w:val="both"/>
+      </w:pPr>
+      <w:r>
+        <w:rPr>
+          <w:rFonts w:cstheme="minorHAnsi"/>
+        </w:rPr>
+        <w:t>Line 378</w:t>
+      </w:r>
+      <w:r>
+        <w:rPr>
+          <w:rFonts w:cstheme="minorHAnsi"/>
+        </w:rPr>
+        <w:t xml:space="preserve">: </w:t>
+      </w:r>
+      <w:r>
+        <w:rPr>
+          <w:rFonts w:cstheme="minorHAnsi"/>
+        </w:rPr>
+        <w:t>removed growth from subheading</w:t>
+      </w:r>
+    </w:p>
+    <w:p>
+      <w:pPr>
+        <w:pStyle w:val="ListParagraph"/>
+        <w:numPr>
+          <w:ilvl w:val="3"/>
+          <w:numId w:val="1"/>
+        </w:numPr>
+        <w:jc w:val="both"/>
+      </w:pPr>
+      <w:r>
+        <w:rPr>
+          <w:rFonts w:cstheme="minorHAnsi"/>
+        </w:rPr>
+        <w:lastRenderedPageBreak/>
+        <w:t>Line 3</w:t>
+      </w:r>
+      <w:r>
+        <w:rPr>
+          <w:rFonts w:cstheme="minorHAnsi"/>
+        </w:rPr>
+        <w:t>8</w:t>
+      </w:r>
+      <w:r>
+        <w:rPr>
+          <w:rFonts w:cstheme="minorHAnsi"/>
+        </w:rPr>
+        <w:t>2</w:t>
+      </w:r>
+      <w:r>
+        <w:rPr>
+          <w:rFonts w:cstheme="minorHAnsi"/>
+        </w:rPr>
+        <w:t xml:space="preserve">: removed growth from </w:t>
+      </w:r>
+      <w:r>
+        <w:rPr>
+          <w:rFonts w:cstheme="minorHAnsi"/>
+        </w:rPr>
+        <w:t>text</w:t>
+      </w:r>
+    </w:p>
+    <w:p>
+      <w:pPr>
+        <w:pStyle w:val="ListParagraph"/>
+        <w:numPr>
+          <w:ilvl w:val="3"/>
+          <w:numId w:val="1"/>
+        </w:numPr>
+        <w:jc w:val="both"/>
+      </w:pPr>
+      <w:r>
+        <w:rPr>
+          <w:rFonts w:cstheme="minorHAnsi"/>
+        </w:rPr>
+        <w:t>Line 3</w:t>
+      </w:r>
+      <w:r>
+        <w:rPr>
+          <w:rFonts w:cstheme="minorHAnsi"/>
+        </w:rPr>
+        <w:t>8</w:t>
+      </w:r>
+      <w:r>
+        <w:rPr>
+          <w:rFonts w:cstheme="minorHAnsi"/>
+        </w:rPr>
+        <w:t>9</w:t>
+      </w:r>
+      <w:r>
+        <w:rPr>
+          <w:rFonts w:cstheme="minorHAnsi"/>
+        </w:rPr>
+        <w:t>: removed growth from text</w:t>
+      </w:r>
+    </w:p>
+    <w:p>
+      <w:pPr>
+        <w:pStyle w:val="ListParagraph"/>
+        <w:numPr>
+          <w:ilvl w:val="3"/>
+          <w:numId w:val="1"/>
+        </w:numPr>
+        <w:jc w:val="both"/>
+      </w:pPr>
+      <w:r>
+        <w:rPr>
+          <w:rFonts w:cstheme="minorHAnsi"/>
+        </w:rPr>
+        <w:t>Line 3</w:t>
+      </w:r>
+      <w:r>
+        <w:rPr>
+          <w:rFonts w:cstheme="minorHAnsi"/>
+        </w:rPr>
+        <w:t>89: removed growth from text</w:t>
+      </w:r>
+    </w:p>
+    <w:p>
+      <w:pPr>
+        <w:pStyle w:val="ListParagraph"/>
+        <w:numPr>
+          <w:ilvl w:val="3"/>
+          <w:numId w:val="1"/>
+        </w:numPr>
+        <w:jc w:val="both"/>
+      </w:pPr>
+      <w:r>
+        <w:rPr>
+          <w:rFonts w:cstheme="minorHAnsi"/>
+        </w:rPr>
+        <w:t>SI</w:t>
+      </w:r>
+      <w:r>
+        <w:rPr>
+          <w:rFonts w:cstheme="minorHAnsi"/>
+        </w:rPr>
+        <w:t xml:space="preserve"> text</w:t>
+      </w:r>
+      <w:r>
+        <w:rPr>
+          <w:rFonts w:cstheme="minorHAnsi"/>
+        </w:rPr>
+        <w:t>: removed first paragraph of heading “</w:t>
+      </w:r>
+      <w:r>
+        <w:rPr>
+          <w:i/>
+          <w:iCs/>
+        </w:rPr>
+        <w:t>Supplementary methods and analysis</w:t>
+      </w:r>
+      <w:r>
+        <w:t>”</w:t>
+      </w:r>
+    </w:p>
+    <w:p>
+      <w:pPr>
+        <w:pStyle w:val="ListParagraph"/>
+        <w:numPr>
+          <w:ilvl w:val="3"/>
+          <w:numId w:val="1"/>
+        </w:numPr>
+        <w:jc w:val="both"/>
+      </w:pPr>
+      <w:r>
+        <w:rPr>
+          <w:rFonts w:cstheme="minorHAnsi"/>
+        </w:rPr>
+        <w:t>Removed Fig. S4</w:t>
+      </w:r>
+      <w:r>
+        <w:rPr>
+          <w:rFonts w:cstheme="minorHAnsi"/>
+        </w:rPr>
+        <w:t>, Fig. S2</w:t>
+      </w:r>
+      <w:r>
+        <w:rPr>
+          <w:rFonts w:cstheme="minorHAnsi"/>
+        </w:rPr>
+        <w:t>0</w:t>
+      </w:r>
+      <w:r>
+        <w:rPr>
+          <w:rFonts w:cstheme="minorHAnsi"/>
+        </w:rPr>
+        <w:t>-</w:t>
+      </w:r>
+      <w:r>
+        <w:rPr>
+          <w:rFonts w:cstheme="minorHAnsi"/>
+        </w:rPr>
+        <w:t>2</w:t>
+      </w:r>
+      <w:r>
+        <w:rPr>
+          <w:rFonts w:cstheme="minorHAnsi"/>
+        </w:rPr>
+        <w:t>3</w:t>
+      </w:r>
+      <w:r>
+        <w:rPr>
+          <w:rFonts w:cstheme="minorHAnsi"/>
+        </w:rPr>
+        <w:t xml:space="preserve"> </w:t>
+      </w:r>
+    </w:p>
+    <w:p>
+      <w:pPr>
+        <w:pStyle w:val="ListParagraph"/>
+        <w:numPr>
+          <w:ilvl w:val="3"/>
+          <w:numId w:val="1"/>
+        </w:numPr>
+        <w:jc w:val="both"/>
+      </w:pPr>
+      <w:r>
+        <w:rPr>
+          <w:rFonts w:cstheme="minorHAnsi"/>
+        </w:rPr>
+        <w:t>Table S3:</w:t>
+      </w:r>
+      <w:r>
+        <w:rPr>
+          <w:rFonts w:cstheme="minorHAnsi"/>
+        </w:rPr>
+        <w:t xml:space="preserve"> </w:t>
+      </w:r>
+      <w:r>
+        <w:rPr>
+          <w:rFonts w:cstheme="minorHAnsi"/>
+        </w:rPr>
+        <w:t>r</w:t>
+      </w:r>
+      <w:r>
+        <w:rPr>
+          <w:rFonts w:cstheme="minorHAnsi"/>
+        </w:rPr>
+        <w:t>emoved “growth”</w:t>
+      </w:r>
+    </w:p>
+    <w:p>
+      <w:pPr>
+        <w:pStyle w:val="ListParagraph"/>
+        <w:numPr>
+          <w:ilvl w:val="3"/>
+          <w:numId w:val="1"/>
+        </w:numPr>
+        <w:jc w:val="both"/>
+      </w:pPr>
+      <w:r>
+        <w:rPr>
+          <w:rFonts w:cstheme="minorHAnsi"/>
+        </w:rPr>
+        <w:t>Table S4: removed column “growth”</w:t>
+      </w:r>
     </w:p>
     <w:sectPr>
       <w:pgSz w:w="11906" w:h="16838"/>
@@ -2190,126 +2977,6 @@
     </w:sectPr>
   </w:body>
 </w:document>
-</file>
-
-<file path=word/comments.xml><?xml version="1.0" encoding="utf-8"?>
-<w:comments xmlns:wpc="http://schemas.microsoft.com/office/word/2010/wordprocessingCanvas" xmlns:cx="http://schemas.microsoft.com/office/drawing/2014/chartex" xmlns:cx1="http://schemas.microsoft.com/office/drawing/2015/9/8/chartex" xmlns:cx2="http://schemas.microsoft.com/office/drawing/2015/10/21/chartex" xmlns:cx3="http://schemas.microsoft.com/office/drawing/2016/5/9/chartex" xmlns:cx4="http://schemas.microsoft.com/office/drawing/2016/5/10/chartex" xmlns:cx5="http://schemas.microsoft.com/office/drawing/2016/5/11/chartex" xmlns:cx6="http://schemas.microsoft.com/office/drawing/2016/5/12/chartex" xmlns:cx7="http://schemas.microsoft.com/office/drawing/2016/5/13/chartex" xmlns:cx8="http://schemas.microsoft.com/office/drawing/2016/5/14/chartex" xmlns:mc="http://schemas.openxmlformats.org/markup-compatibility/2006" xmlns:aink="http://schemas.microsoft.com/office/drawing/2016/ink" xmlns:am3d="http://schemas.microsoft.com/office/drawing/2017/model3d" xmlns:o="urn:schemas-microsoft-com:office:office" xmlns:r="http://schemas.openxmlformats.org/officeDocument/2006/relationships" xmlns:m="http://schemas.openxmlformats.org/officeDocument/2006/math" xmlns:v="urn:schemas-microsoft-com:vml" xmlns:wp14="http://schemas.microsoft.com/office/word/2010/wordprocessingDrawing" xmlns:wp="http://schemas.openxmlformats.org/drawingml/2006/wordprocessingDrawing" xmlns:w10="urn:schemas-microsoft-com:office:word" xmlns:w="http://schemas.openxmlformats.org/wordprocessingml/2006/main" xmlns:w14="http://schemas.microsoft.com/office/word/2010/wordml" xmlns:w15="http://schemas.microsoft.com/office/word/2012/wordml" xmlns:w16cex="http://schemas.microsoft.com/office/word/2018/wordml/cex" xmlns:w16cid="http://schemas.microsoft.com/office/word/2016/wordml/cid" xmlns:w16="http://schemas.microsoft.com/office/word/2018/wordml" xmlns:w16sdtdh="http://schemas.microsoft.com/office/word/2020/wordml/sdtdatahash" xmlns:w16se="http://schemas.microsoft.com/office/word/2015/wordml/symex" xmlns:wpg="http://schemas.microsoft.com/office/word/2010/wordprocessingGroup" xmlns:wpi="http://schemas.microsoft.com/office/word/2010/wordprocessingInk" xmlns:wne="http://schemas.microsoft.com/office/word/2006/wordml" xmlns:wps="http://schemas.microsoft.com/office/word/2010/wordprocessingShape" mc:Ignorable="w14 w15 w16se w16cid w16 w16cex w16sdtdh wp14">
-  <w:comment w:id="0" w:author="Jan Ohlberger" w:date="2021-11-01T12:53:00Z" w:initials="Ca">
-    <w:p>
-      <w:pPr>
-        <w:pStyle w:val="CommentText"/>
-      </w:pPr>
-      <w:r>
-        <w:rPr>
-          <w:rStyle w:val="CommentReference"/>
-        </w:rPr>
-        <w:annotationRef/>
-      </w:r>
-      <w:r>
-        <w:t>I would put that first or second on this list of changes</w:t>
-      </w:r>
-    </w:p>
-    <w:p>
-      <w:pPr>
-        <w:pStyle w:val="CommentText"/>
-      </w:pPr>
-    </w:p>
-  </w:comment>
-  <w:comment w:id="1" w:author="Anna Gårdmark" w:date="2021-11-10T09:24:00Z" w:initials="AG">
-    <w:p>
-      <w:pPr>
-        <w:pStyle w:val="CommentText"/>
-      </w:pPr>
-      <w:r>
-        <w:rPr>
-          <w:rStyle w:val="CommentReference"/>
-        </w:rPr>
-        <w:annotationRef/>
-      </w:r>
-      <w:r>
-        <w:t xml:space="preserve">needs to be slightly revised if you accept my suggested changes in the discussion. In that case you could here add: We now also point to processes (such as predator avoidance or lack thereof) that could make consumption rates in the wild differ from the lab measurements we have used in this metaanalysis. </w:t>
-      </w:r>
-    </w:p>
-  </w:comment>
-  <w:comment w:id="18" w:author="Max Lindmark" w:date="2021-10-20T10:01:00Z" w:initials="MOU">
-    <w:p>
-      <w:pPr>
-        <w:pStyle w:val="CommentText"/>
-      </w:pPr>
-      <w:r>
-        <w:rPr>
-          <w:rStyle w:val="CommentReference"/>
-        </w:rPr>
-        <w:annotationRef/>
-      </w:r>
-      <w:r>
-        <w:t>I’m actually not sure I understand this comment, tried to reply though, let me know if you interpret it differently!</w:t>
-      </w:r>
-    </w:p>
-  </w:comment>
-  <w:comment w:id="19" w:author="Jan Ohlberger" w:date="2021-10-20T11:48:00Z" w:initials="Ca">
-    <w:p>
-      <w:pPr>
-        <w:pStyle w:val="CommentText"/>
-      </w:pPr>
-      <w:r>
-        <w:rPr>
-          <w:rStyle w:val="CommentReference"/>
-        </w:rPr>
-        <w:annotationRef/>
-      </w:r>
-      <w:r>
-        <w:t>Yeah – hard to respond with actual changes here, but maybe we can try to explain this better in the text as well, and then refer to those improvements here?</w:t>
-      </w:r>
-    </w:p>
-  </w:comment>
-  <w:comment w:id="20" w:author="Max Lindmark" w:date="2021-11-11T14:32:00Z" w:initials="MOU">
-    <w:p>
-      <w:pPr>
-        <w:pStyle w:val="CommentText"/>
-      </w:pPr>
-      <w:r>
-        <w:rPr>
-          <w:rStyle w:val="CommentReference"/>
-        </w:rPr>
-        <w:annotationRef/>
-      </w:r>
-      <w:r>
-        <w:t>I left it as it is actually, didn’t want to start editing too much at this points without having a clear view of where to go, if you understand!</w:t>
-      </w:r>
-    </w:p>
-  </w:comment>
-</w:comments>
-</file>
-
-<file path=word/commentsExtended.xml><?xml version="1.0" encoding="utf-8"?>
-<w15:commentsEx xmlns:wpc="http://schemas.microsoft.com/office/word/2010/wordprocessingCanvas" xmlns:cx="http://schemas.microsoft.com/office/drawing/2014/chartex" xmlns:cx1="http://schemas.microsoft.com/office/drawing/2015/9/8/chartex" xmlns:cx2="http://schemas.microsoft.com/office/drawing/2015/10/21/chartex" xmlns:cx3="http://schemas.microsoft.com/office/drawing/2016/5/9/chartex" xmlns:cx4="http://schemas.microsoft.com/office/drawing/2016/5/10/chartex" xmlns:cx5="http://schemas.microsoft.com/office/drawing/2016/5/11/chartex" xmlns:cx6="http://schemas.microsoft.com/office/drawing/2016/5/12/chartex" xmlns:cx7="http://schemas.microsoft.com/office/drawing/2016/5/13/chartex" xmlns:cx8="http://schemas.microsoft.com/office/drawing/2016/5/14/chartex" xmlns:mc="http://schemas.openxmlformats.org/markup-compatibility/2006" xmlns:aink="http://schemas.microsoft.com/office/drawing/2016/ink" xmlns:am3d="http://schemas.microsoft.com/office/drawing/2017/model3d" xmlns:o="urn:schemas-microsoft-com:office:office" xmlns:r="http://schemas.openxmlformats.org/officeDocument/2006/relationships" xmlns:m="http://schemas.openxmlformats.org/officeDocument/2006/math" xmlns:v="urn:schemas-microsoft-com:vml" xmlns:wp14="http://schemas.microsoft.com/office/word/2010/wordprocessingDrawing" xmlns:wp="http://schemas.openxmlformats.org/drawingml/2006/wordprocessingDrawing" xmlns:w10="urn:schemas-microsoft-com:office:word" xmlns:w="http://schemas.openxmlformats.org/wordprocessingml/2006/main" xmlns:w14="http://schemas.microsoft.com/office/word/2010/wordml" xmlns:w15="http://schemas.microsoft.com/office/word/2012/wordml" xmlns:w16cex="http://schemas.microsoft.com/office/word/2018/wordml/cex" xmlns:w16cid="http://schemas.microsoft.com/office/word/2016/wordml/cid" xmlns:w16="http://schemas.microsoft.com/office/word/2018/wordml" xmlns:w16sdtdh="http://schemas.microsoft.com/office/word/2020/wordml/sdtdatahash" xmlns:w16se="http://schemas.microsoft.com/office/word/2015/wordml/symex" xmlns:wpg="http://schemas.microsoft.com/office/word/2010/wordprocessingGroup" xmlns:wpi="http://schemas.microsoft.com/office/word/2010/wordprocessingInk" xmlns:wne="http://schemas.microsoft.com/office/word/2006/wordml" xmlns:wps="http://schemas.microsoft.com/office/word/2010/wordprocessingShape" mc:Ignorable="w14 w15 w16se w16cid w16 w16cex w16sdtdh wp14">
-  <w15:commentEx w15:paraId="5DFF137F" w15:done="0"/>
-  <w15:commentEx w15:paraId="644FD56A" w15:paraIdParent="5DFF137F" w15:done="0"/>
-  <w15:commentEx w15:paraId="529B98CC" w15:done="0"/>
-  <w15:commentEx w15:paraId="781B46BC" w15:paraIdParent="529B98CC" w15:done="0"/>
-  <w15:commentEx w15:paraId="2CD10AFE" w15:paraIdParent="529B98CC" w15:done="0"/>
-</w15:commentsEx>
-</file>
-
-<file path=word/commentsExtensible.xml><?xml version="1.0" encoding="utf-8"?>
-<w16cex:commentsExtensible xmlns:wpc="http://schemas.microsoft.com/office/word/2010/wordprocessingCanvas" xmlns:cx="http://schemas.microsoft.com/office/drawing/2014/chartex" xmlns:cx1="http://schemas.microsoft.com/office/drawing/2015/9/8/chartex" xmlns:cx2="http://schemas.microsoft.com/office/drawing/2015/10/21/chartex" xmlns:cx3="http://schemas.microsoft.com/office/drawing/2016/5/9/chartex" xmlns:cx4="http://schemas.microsoft.com/office/drawing/2016/5/10/chartex" xmlns:cx5="http://schemas.microsoft.com/office/drawing/2016/5/11/chartex" xmlns:cx6="http://schemas.microsoft.com/office/drawing/2016/5/12/chartex" xmlns:cx7="http://schemas.microsoft.com/office/drawing/2016/5/13/chartex" xmlns:cx8="http://schemas.microsoft.com/office/drawing/2016/5/14/chartex" xmlns:mc="http://schemas.openxmlformats.org/markup-compatibility/2006" xmlns:aink="http://schemas.microsoft.com/office/drawing/2016/ink" xmlns:am3d="http://schemas.microsoft.com/office/drawing/2017/model3d" xmlns:o="urn:schemas-microsoft-com:office:office" xmlns:r="http://schemas.openxmlformats.org/officeDocument/2006/relationships" xmlns:m="http://schemas.openxmlformats.org/officeDocument/2006/math" xmlns:v="urn:schemas-microsoft-com:vml" xmlns:wp14="http://schemas.microsoft.com/office/word/2010/wordprocessingDrawing" xmlns:wp="http://schemas.openxmlformats.org/drawingml/2006/wordprocessingDrawing" xmlns:w10="urn:schemas-microsoft-com:office:word" xmlns:w="http://schemas.openxmlformats.org/wordprocessingml/2006/main" xmlns:w14="http://schemas.microsoft.com/office/word/2010/wordml" xmlns:w15="http://schemas.microsoft.com/office/word/2012/wordml" xmlns:w16cex="http://schemas.microsoft.com/office/word/2018/wordml/cex" xmlns:w16cid="http://schemas.microsoft.com/office/word/2016/wordml/cid" xmlns:w16="http://schemas.microsoft.com/office/word/2018/wordml" xmlns:w16sdtdh="http://schemas.microsoft.com/office/word/2020/wordml/sdtdatahash" xmlns:w16se="http://schemas.microsoft.com/office/word/2015/wordml/symex" xmlns:wpg="http://schemas.microsoft.com/office/word/2010/wordprocessingGroup" xmlns:wpi="http://schemas.microsoft.com/office/word/2010/wordprocessingInk" xmlns:wne="http://schemas.microsoft.com/office/word/2006/wordml" xmlns:wps="http://schemas.microsoft.com/office/word/2010/wordprocessingShape" mc:Ignorable="w14 w15 w16se w16cid w16 w16cex w16sdtdh wp14">
-  <w16cex:commentExtensible w16cex:durableId="25376C19" w16cex:dateUtc="2021-11-01T11:53:00Z"/>
-  <w16cex:commentExtensible w16cex:durableId="25376C1A" w16cex:dateUtc="2021-11-10T08:24:00Z"/>
-  <w16cex:commentExtensible w16cex:durableId="251A675C" w16cex:dateUtc="2021-10-20T08:01:00Z"/>
-  <w16cex:commentExtensible w16cex:durableId="251A809F" w16cex:dateUtc="2021-10-20T09:48:00Z"/>
-  <w16cex:commentExtensible w16cex:durableId="2537A813" w16cex:dateUtc="2021-11-11T13:32:00Z"/>
-</w16cex:commentsExtensible>
-</file>
-
-<file path=word/commentsIds.xml><?xml version="1.0" encoding="utf-8"?>
-<w16cid:commentsIds xmlns:wpc="http://schemas.microsoft.com/office/word/2010/wordprocessingCanvas" xmlns:cx="http://schemas.microsoft.com/office/drawing/2014/chartex" xmlns:cx1="http://schemas.microsoft.com/office/drawing/2015/9/8/chartex" xmlns:cx2="http://schemas.microsoft.com/office/drawing/2015/10/21/chartex" xmlns:cx3="http://schemas.microsoft.com/office/drawing/2016/5/9/chartex" xmlns:cx4="http://schemas.microsoft.com/office/drawing/2016/5/10/chartex" xmlns:cx5="http://schemas.microsoft.com/office/drawing/2016/5/11/chartex" xmlns:cx6="http://schemas.microsoft.com/office/drawing/2016/5/12/chartex" xmlns:cx7="http://schemas.microsoft.com/office/drawing/2016/5/13/chartex" xmlns:cx8="http://schemas.microsoft.com/office/drawing/2016/5/14/chartex" xmlns:mc="http://schemas.openxmlformats.org/markup-compatibility/2006" xmlns:aink="http://schemas.microsoft.com/office/drawing/2016/ink" xmlns:am3d="http://schemas.microsoft.com/office/drawing/2017/model3d" xmlns:o="urn:schemas-microsoft-com:office:office" xmlns:r="http://schemas.openxmlformats.org/officeDocument/2006/relationships" xmlns:m="http://schemas.openxmlformats.org/officeDocument/2006/math" xmlns:v="urn:schemas-microsoft-com:vml" xmlns:wp14="http://schemas.microsoft.com/office/word/2010/wordprocessingDrawing" xmlns:wp="http://schemas.openxmlformats.org/drawingml/2006/wordprocessingDrawing" xmlns:w10="urn:schemas-microsoft-com:office:word" xmlns:w="http://schemas.openxmlformats.org/wordprocessingml/2006/main" xmlns:w14="http://schemas.microsoft.com/office/word/2010/wordml" xmlns:w15="http://schemas.microsoft.com/office/word/2012/wordml" xmlns:w16cex="http://schemas.microsoft.com/office/word/2018/wordml/cex" xmlns:w16cid="http://schemas.microsoft.com/office/word/2016/wordml/cid" xmlns:w16="http://schemas.microsoft.com/office/word/2018/wordml" xmlns:w16sdtdh="http://schemas.microsoft.com/office/word/2020/wordml/sdtdatahash" xmlns:w16se="http://schemas.microsoft.com/office/word/2015/wordml/symex" xmlns:wpg="http://schemas.microsoft.com/office/word/2010/wordprocessingGroup" xmlns:wpi="http://schemas.microsoft.com/office/word/2010/wordprocessingInk" xmlns:wne="http://schemas.microsoft.com/office/word/2006/wordml" xmlns:wps="http://schemas.microsoft.com/office/word/2010/wordprocessingShape" mc:Ignorable="w14 w15 w16se w16cid w16 w16cex w16sdtdh wp14">
-  <w16cid:commentId w16cid:paraId="5DFF137F" w16cid:durableId="25376C19"/>
-  <w16cid:commentId w16cid:paraId="644FD56A" w16cid:durableId="25376C1A"/>
-  <w16cid:commentId w16cid:paraId="529B98CC" w16cid:durableId="251A675C"/>
-  <w16cid:commentId w16cid:paraId="781B46BC" w16cid:durableId="251A809F"/>
-  <w16cid:commentId w16cid:paraId="2CD10AFE" w16cid:durableId="2537A813"/>
-</w16cid:commentsIds>
 </file>
 
 <file path=word/numbering.xml><?xml version="1.0" encoding="utf-8"?>
@@ -2544,7 +3211,7 @@
         <w:rFonts w:ascii="Courier New" w:hAnsi="Courier New" w:cs="Courier New" w:hint="default"/>
       </w:rPr>
     </w:lvl>
-    <w:lvl w:ilvl="2" w:tplc="08090005" w:tentative="1">
+    <w:lvl w:ilvl="2" w:tplc="08090005">
       <w:start w:val="1"/>
       <w:numFmt w:val="bullet"/>
       <w:lvlText w:val=""/>
@@ -2556,7 +3223,7 @@
         <w:rFonts w:ascii="Wingdings" w:hAnsi="Wingdings" w:hint="default"/>
       </w:rPr>
     </w:lvl>
-    <w:lvl w:ilvl="3" w:tplc="08090001" w:tentative="1">
+    <w:lvl w:ilvl="3" w:tplc="08090001">
       <w:start w:val="1"/>
       <w:numFmt w:val="bullet"/>
       <w:lvlText w:val=""/>
@@ -2639,17 +3306,6 @@
     <w:abstractNumId w:val="0"/>
   </w:num>
 </w:numbering>
-</file>
-
-<file path=word/people.xml><?xml version="1.0" encoding="utf-8"?>
-<w15:people xmlns:wpc="http://schemas.microsoft.com/office/word/2010/wordprocessingCanvas" xmlns:cx="http://schemas.microsoft.com/office/drawing/2014/chartex" xmlns:cx1="http://schemas.microsoft.com/office/drawing/2015/9/8/chartex" xmlns:cx2="http://schemas.microsoft.com/office/drawing/2015/10/21/chartex" xmlns:cx3="http://schemas.microsoft.com/office/drawing/2016/5/9/chartex" xmlns:cx4="http://schemas.microsoft.com/office/drawing/2016/5/10/chartex" xmlns:cx5="http://schemas.microsoft.com/office/drawing/2016/5/11/chartex" xmlns:cx6="http://schemas.microsoft.com/office/drawing/2016/5/12/chartex" xmlns:cx7="http://schemas.microsoft.com/office/drawing/2016/5/13/chartex" xmlns:cx8="http://schemas.microsoft.com/office/drawing/2016/5/14/chartex" xmlns:mc="http://schemas.openxmlformats.org/markup-compatibility/2006" xmlns:aink="http://schemas.microsoft.com/office/drawing/2016/ink" xmlns:am3d="http://schemas.microsoft.com/office/drawing/2017/model3d" xmlns:o="urn:schemas-microsoft-com:office:office" xmlns:r="http://schemas.openxmlformats.org/officeDocument/2006/relationships" xmlns:m="http://schemas.openxmlformats.org/officeDocument/2006/math" xmlns:v="urn:schemas-microsoft-com:vml" xmlns:wp14="http://schemas.microsoft.com/office/word/2010/wordprocessingDrawing" xmlns:wp="http://schemas.openxmlformats.org/drawingml/2006/wordprocessingDrawing" xmlns:w10="urn:schemas-microsoft-com:office:word" xmlns:w="http://schemas.openxmlformats.org/wordprocessingml/2006/main" xmlns:w14="http://schemas.microsoft.com/office/word/2010/wordml" xmlns:w15="http://schemas.microsoft.com/office/word/2012/wordml" xmlns:w16cex="http://schemas.microsoft.com/office/word/2018/wordml/cex" xmlns:w16cid="http://schemas.microsoft.com/office/word/2016/wordml/cid" xmlns:w16="http://schemas.microsoft.com/office/word/2018/wordml" xmlns:w16sdtdh="http://schemas.microsoft.com/office/word/2020/wordml/sdtdatahash" xmlns:w16se="http://schemas.microsoft.com/office/word/2015/wordml/symex" xmlns:wpg="http://schemas.microsoft.com/office/word/2010/wordprocessingGroup" xmlns:wpi="http://schemas.microsoft.com/office/word/2010/wordprocessingInk" xmlns:wne="http://schemas.microsoft.com/office/word/2006/wordml" xmlns:wps="http://schemas.microsoft.com/office/word/2010/wordprocessingShape" mc:Ignorable="w14 w15 w16se w16cid w16 w16cex w16sdtdh wp14">
-  <w15:person w15:author="Jan Ohlberger">
-    <w15:presenceInfo w15:providerId="None" w15:userId="Jan Ohlberger"/>
-  </w15:person>
-  <w15:person w15:author="Anna Gårdmark">
-    <w15:presenceInfo w15:providerId="AD" w15:userId="S-1-5-21-1060284298-1343024091-682003330-100775"/>
-  </w15:person>
-</w15:people>
 </file>
 
 <file path=word/styles.xml><?xml version="1.0" encoding="utf-8"?>
@@ -2771,7 +3427,6 @@
     <w:lsdException w:name="HTML Sample" w:semiHidden="1" w:unhideWhenUsed="1"/>
     <w:lsdException w:name="HTML Typewriter" w:semiHidden="1" w:unhideWhenUsed="1"/>
     <w:lsdException w:name="HTML Variable" w:semiHidden="1" w:unhideWhenUsed="1"/>
-    <w:lsdException w:name="Normal Table" w:semiHidden="1" w:unhideWhenUsed="1"/>
     <w:lsdException w:name="annotation subject" w:semiHidden="1" w:unhideWhenUsed="1"/>
     <w:lsdException w:name="No List" w:semiHidden="1" w:unhideWhenUsed="1"/>
     <w:lsdException w:name="Outline List 1" w:semiHidden="1" w:unhideWhenUsed="1"/>
@@ -2814,11 +3469,8 @@
     <w:lsdException w:name="Table Contemporary" w:semiHidden="1" w:unhideWhenUsed="1"/>
     <w:lsdException w:name="Table Elegant" w:semiHidden="1" w:unhideWhenUsed="1"/>
     <w:lsdException w:name="Table Professional" w:semiHidden="1" w:unhideWhenUsed="1"/>
-    <w:lsdException w:name="Table Subtle 1" w:semiHidden="1" w:unhideWhenUsed="1"/>
     <w:lsdException w:name="Table Subtle 2" w:semiHidden="1" w:unhideWhenUsed="1"/>
     <w:lsdException w:name="Table Web 1" w:semiHidden="1" w:unhideWhenUsed="1"/>
-    <w:lsdException w:name="Table Web 2" w:semiHidden="1" w:unhideWhenUsed="1"/>
-    <w:lsdException w:name="Table Web 3" w:semiHidden="1" w:unhideWhenUsed="1"/>
     <w:lsdException w:name="Balloon Text" w:semiHidden="1" w:unhideWhenUsed="1"/>
     <w:lsdException w:name="Table Grid" w:uiPriority="39"/>
     <w:lsdException w:name="Table Theme" w:semiHidden="1" w:unhideWhenUsed="1"/>

</xml_diff>